<commit_message>
- Finalize prescription filter image.
</commit_message>
<xml_diff>
--- a/002 - DOCUMENT/API Documentation/Olives/Medical/api_endpoints_prescription-image.docx
+++ b/002 - DOCUMENT/API Documentation/Olives/Medical/api_endpoints_prescription-image.docx
@@ -5406,7 +5406,27 @@
                 <w:sz w:val="20"/>
                 <w:szCs w:val="20"/>
               </w:rPr>
-              <w:t>0: Requester is the requester.</w:t>
+              <w:t xml:space="preserve">0: Requester is the </w:t>
+            </w:r>
+            <w:r>
+              <w:rPr>
+                <w:rFonts w:ascii="Times New Roman" w:hAnsi="Times New Roman" w:cs="Times New Roman"/>
+                <w:b/>
+                <w:color w:val="000000" w:themeColor="text1"/>
+                <w:sz w:val="20"/>
+                <w:szCs w:val="20"/>
+              </w:rPr>
+              <w:t>creator</w:t>
+            </w:r>
+            <w:r>
+              <w:rPr>
+                <w:rFonts w:ascii="Times New Roman" w:hAnsi="Times New Roman" w:cs="Times New Roman"/>
+                <w:b/>
+                <w:color w:val="000000" w:themeColor="text1"/>
+                <w:sz w:val="20"/>
+                <w:szCs w:val="20"/>
+              </w:rPr>
+              <w:t>.</w:t>
             </w:r>
           </w:p>
           <w:p>
@@ -5431,8 +5451,20 @@
                 <w:sz w:val="20"/>
                 <w:szCs w:val="20"/>
               </w:rPr>
-              <w:t>1: Requester is the creator</w:t>
-            </w:r>
+              <w:t xml:space="preserve">1: Requester is the </w:t>
+            </w:r>
+            <w:r>
+              <w:rPr>
+                <w:rFonts w:ascii="Times New Roman" w:hAnsi="Times New Roman" w:cs="Times New Roman"/>
+                <w:b/>
+                <w:color w:val="000000" w:themeColor="text1"/>
+                <w:sz w:val="20"/>
+                <w:szCs w:val="20"/>
+              </w:rPr>
+              <w:t>owner</w:t>
+            </w:r>
+            <w:bookmarkStart w:id="0" w:name="_GoBack"/>
+            <w:bookmarkEnd w:id="0"/>
           </w:p>
           <w:p>
             <w:pPr>
@@ -5600,8 +5632,6 @@
               </w:rPr>
               <w:t>Min : 0</w:t>
             </w:r>
-            <w:bookmarkStart w:id="0" w:name="_GoBack"/>
-            <w:bookmarkEnd w:id="0"/>
           </w:p>
         </w:tc>
       </w:tr>
@@ -6059,74 +6089,24 @@
               <w:autoSpaceDN w:val="0"/>
               <w:adjustRightInd w:val="0"/>
               <w:rPr>
-                <w:rFonts w:ascii="Times New Roman" w:hAnsi="Times New Roman" w:cs="Times New Roman"/>
-                <w:color w:val="000000" w:themeColor="text1"/>
-                <w:sz w:val="20"/>
-                <w:szCs w:val="20"/>
-              </w:rPr>
-            </w:pPr>
-          </w:p>
-        </w:tc>
-      </w:tr>
-      <w:tr>
-        <w:tc>
-          <w:tcPr>
-            <w:tcW w:w="1560" w:type="dxa"/>
-            <w:shd w:val="clear" w:color="auto" w:fill="auto"/>
-            <w:vAlign w:val="center"/>
-          </w:tcPr>
-          <w:p>
-            <w:pPr>
-              <w:pStyle w:val="ListParagraph"/>
-              <w:ind w:left="0"/>
-              <w:jc w:val="center"/>
-              <w:rPr>
-                <w:rFonts w:ascii="Times New Roman" w:hAnsi="Times New Roman" w:cs="Times New Roman"/>
-                <w:b/>
-                <w:color w:val="FF0000"/>
-                <w:sz w:val="20"/>
-                <w:szCs w:val="20"/>
-              </w:rPr>
-            </w:pPr>
-            <w:r>
-              <w:rPr>
-                <w:rFonts w:ascii="Times New Roman" w:hAnsi="Times New Roman" w:cs="Times New Roman"/>
-                <w:b/>
-                <w:color w:val="FF0000"/>
-                <w:sz w:val="20"/>
-                <w:szCs w:val="20"/>
-              </w:rPr>
-              <w:t>400</w:t>
-            </w:r>
-          </w:p>
-          <w:p>
-            <w:pPr>
-              <w:pStyle w:val="ListParagraph"/>
-              <w:ind w:left="0"/>
-              <w:rPr>
-                <w:rFonts w:ascii="Times New Roman" w:hAnsi="Times New Roman" w:cs="Times New Roman"/>
-                <w:color w:val="000000" w:themeColor="text1"/>
-                <w:sz w:val="20"/>
-                <w:szCs w:val="20"/>
-              </w:rPr>
-            </w:pPr>
-            <w:r>
-              <w:rPr>
-                <w:rFonts w:ascii="Times New Roman" w:hAnsi="Times New Roman" w:cs="Times New Roman"/>
-                <w:color w:val="000000" w:themeColor="text1"/>
-                <w:sz w:val="20"/>
-                <w:szCs w:val="20"/>
-              </w:rPr>
-              <w:t>Request parameters are invalid.</w:t>
-            </w:r>
-          </w:p>
-        </w:tc>
-        <w:tc>
-          <w:tcPr>
-            <w:tcW w:w="9355" w:type="dxa"/>
-            <w:shd w:val="clear" w:color="auto" w:fill="auto"/>
-            <w:vAlign w:val="center"/>
-          </w:tcPr>
+                <w:rFonts w:ascii="Consolas" w:hAnsi="Consolas" w:cs="Consolas"/>
+                <w:color w:val="000000"/>
+                <w:sz w:val="19"/>
+                <w:szCs w:val="19"/>
+                <w:highlight w:val="white"/>
+              </w:rPr>
+            </w:pPr>
+            <w:r>
+              <w:rPr>
+                <w:rFonts w:ascii="Consolas" w:hAnsi="Consolas" w:cs="Consolas"/>
+                <w:color w:val="000000"/>
+                <w:sz w:val="19"/>
+                <w:szCs w:val="19"/>
+                <w:highlight w:val="white"/>
+              </w:rPr>
+              <w:t>{</w:t>
+            </w:r>
+          </w:p>
           <w:p>
             <w:pPr>
               <w:autoSpaceDE w:val="0"/>
@@ -6138,19 +6118,37 @@
                 <w:sz w:val="19"/>
                 <w:szCs w:val="19"/>
                 <w:highlight w:val="white"/>
-                <w:lang w:val="vi-VN"/>
-              </w:rPr>
-            </w:pPr>
-            <w:r>
-              <w:rPr>
-                <w:rFonts w:ascii="Consolas" w:hAnsi="Consolas" w:cs="Consolas"/>
-                <w:color w:val="000000"/>
-                <w:sz w:val="19"/>
-                <w:szCs w:val="19"/>
-                <w:highlight w:val="white"/>
-                <w:lang w:val="vi-VN"/>
-              </w:rPr>
-              <w:t>{</w:t>
+              </w:rPr>
+            </w:pPr>
+            <w:r>
+              <w:rPr>
+                <w:rFonts w:ascii="Consolas" w:hAnsi="Consolas" w:cs="Consolas"/>
+                <w:color w:val="000000"/>
+                <w:sz w:val="19"/>
+                <w:szCs w:val="19"/>
+                <w:highlight w:val="white"/>
+              </w:rPr>
+              <w:t xml:space="preserve">  </w:t>
+            </w:r>
+            <w:r>
+              <w:rPr>
+                <w:rFonts w:ascii="Consolas" w:hAnsi="Consolas" w:cs="Consolas"/>
+                <w:color w:val="2E75B6"/>
+                <w:sz w:val="19"/>
+                <w:szCs w:val="19"/>
+                <w:highlight w:val="white"/>
+              </w:rPr>
+              <w:t>"PrescriptionImages"</w:t>
+            </w:r>
+            <w:r>
+              <w:rPr>
+                <w:rFonts w:ascii="Consolas" w:hAnsi="Consolas" w:cs="Consolas"/>
+                <w:color w:val="000000"/>
+                <w:sz w:val="19"/>
+                <w:szCs w:val="19"/>
+                <w:highlight w:val="white"/>
+              </w:rPr>
+              <w:t>: [</w:t>
             </w:r>
           </w:p>
           <w:p>
@@ -6164,192 +6162,19 @@
                 <w:sz w:val="19"/>
                 <w:szCs w:val="19"/>
                 <w:highlight w:val="white"/>
-                <w:lang w:val="vi-VN"/>
-              </w:rPr>
-            </w:pPr>
-            <w:r>
-              <w:rPr>
-                <w:rFonts w:ascii="Consolas" w:hAnsi="Consolas" w:cs="Consolas"/>
-                <w:color w:val="000000"/>
-                <w:sz w:val="19"/>
-                <w:szCs w:val="19"/>
-                <w:highlight w:val="white"/>
-                <w:lang w:val="vi-VN"/>
-              </w:rPr>
-              <w:t xml:space="preserve">  </w:t>
-            </w:r>
-            <w:r>
-              <w:rPr>
-                <w:rFonts w:ascii="Consolas" w:hAnsi="Consolas" w:cs="Consolas"/>
-                <w:color w:val="2E75B6"/>
-                <w:sz w:val="19"/>
-                <w:szCs w:val="19"/>
-                <w:highlight w:val="white"/>
-                <w:lang w:val="vi-VN"/>
-              </w:rPr>
-              <w:t>"Errors"</w:t>
-            </w:r>
-            <w:r>
-              <w:rPr>
-                <w:rFonts w:ascii="Consolas" w:hAnsi="Consolas" w:cs="Consolas"/>
-                <w:color w:val="000000"/>
-                <w:sz w:val="19"/>
-                <w:szCs w:val="19"/>
-                <w:highlight w:val="white"/>
-                <w:lang w:val="vi-VN"/>
-              </w:rPr>
-              <w:t>: [</w:t>
-            </w:r>
-            <w:r>
-              <w:rPr>
-                <w:rFonts w:ascii="Consolas" w:hAnsi="Consolas" w:cs="Consolas"/>
-                <w:color w:val="A31515"/>
-                <w:sz w:val="19"/>
-                <w:szCs w:val="19"/>
-                <w:highlight w:val="white"/>
-                <w:lang w:val="vi-VN"/>
-              </w:rPr>
-              <w:t>""</w:t>
-            </w:r>
-            <w:r>
-              <w:rPr>
-                <w:rFonts w:ascii="Consolas" w:hAnsi="Consolas" w:cs="Consolas"/>
-                <w:color w:val="000000"/>
-                <w:sz w:val="19"/>
-                <w:szCs w:val="19"/>
-                <w:highlight w:val="white"/>
-                <w:lang w:val="vi-VN"/>
-              </w:rPr>
-              <w:t xml:space="preserve">, </w:t>
-            </w:r>
-            <w:r>
-              <w:rPr>
-                <w:rFonts w:ascii="Consolas" w:hAnsi="Consolas" w:cs="Consolas"/>
-                <w:color w:val="A31515"/>
-                <w:sz w:val="19"/>
-                <w:szCs w:val="19"/>
-                <w:highlight w:val="white"/>
-                <w:lang w:val="vi-VN"/>
-              </w:rPr>
-              <w:t>""</w:t>
-            </w:r>
-            <w:r>
-              <w:rPr>
-                <w:rFonts w:ascii="Consolas" w:hAnsi="Consolas" w:cs="Consolas"/>
-                <w:color w:val="000000"/>
-                <w:sz w:val="19"/>
-                <w:szCs w:val="19"/>
-                <w:highlight w:val="white"/>
-                <w:lang w:val="vi-VN"/>
-              </w:rPr>
-              <w:t xml:space="preserve">, </w:t>
-            </w:r>
-            <w:r>
-              <w:rPr>
-                <w:rFonts w:ascii="Consolas" w:hAnsi="Consolas" w:cs="Consolas"/>
-                <w:color w:val="A31515"/>
-                <w:sz w:val="19"/>
-                <w:szCs w:val="19"/>
-                <w:highlight w:val="white"/>
-                <w:lang w:val="vi-VN"/>
-              </w:rPr>
-              <w:t>""</w:t>
-            </w:r>
-            <w:r>
-              <w:rPr>
-                <w:rFonts w:ascii="Consolas" w:hAnsi="Consolas" w:cs="Consolas"/>
-                <w:color w:val="000000"/>
-                <w:sz w:val="19"/>
-                <w:szCs w:val="19"/>
-                <w:highlight w:val="white"/>
-                <w:lang w:val="vi-VN"/>
-              </w:rPr>
-              <w:t>]</w:t>
-            </w:r>
-          </w:p>
-          <w:p>
-            <w:pPr>
-              <w:rPr>
-                <w:rStyle w:val="sbrace"/>
-                <w:rFonts w:ascii="Times New Roman" w:hAnsi="Times New Roman" w:cs="Times New Roman"/>
-                <w:color w:val="000000" w:themeColor="text1"/>
-                <w:sz w:val="20"/>
-                <w:szCs w:val="20"/>
-              </w:rPr>
-            </w:pPr>
-            <w:r>
-              <w:rPr>
-                <w:rFonts w:ascii="Consolas" w:hAnsi="Consolas" w:cs="Consolas"/>
-                <w:color w:val="000000"/>
-                <w:sz w:val="19"/>
-                <w:szCs w:val="19"/>
-                <w:highlight w:val="white"/>
-                <w:lang w:val="vi-VN"/>
-              </w:rPr>
-              <w:t>}</w:t>
-            </w:r>
-          </w:p>
-        </w:tc>
-      </w:tr>
-      <w:tr>
-        <w:tc>
-          <w:tcPr>
-            <w:tcW w:w="1560" w:type="dxa"/>
-            <w:shd w:val="clear" w:color="auto" w:fill="auto"/>
-            <w:vAlign w:val="center"/>
-          </w:tcPr>
-          <w:p>
-            <w:pPr>
-              <w:pStyle w:val="ListParagraph"/>
-              <w:ind w:left="0"/>
-              <w:jc w:val="center"/>
-              <w:rPr>
-                <w:rFonts w:ascii="Times New Roman" w:hAnsi="Times New Roman" w:cs="Times New Roman"/>
-                <w:b/>
-                <w:color w:val="FF0000"/>
-                <w:sz w:val="20"/>
-                <w:szCs w:val="20"/>
-              </w:rPr>
-            </w:pPr>
-            <w:r>
-              <w:rPr>
-                <w:rFonts w:ascii="Times New Roman" w:hAnsi="Times New Roman" w:cs="Times New Roman"/>
-                <w:b/>
-                <w:color w:val="FF0000"/>
-                <w:sz w:val="20"/>
-                <w:szCs w:val="20"/>
-              </w:rPr>
-              <w:t>401</w:t>
-            </w:r>
-          </w:p>
-          <w:p>
-            <w:pPr>
-              <w:pStyle w:val="ListParagraph"/>
-              <w:ind w:left="0"/>
-              <w:rPr>
-                <w:rFonts w:ascii="Times New Roman" w:hAnsi="Times New Roman" w:cs="Times New Roman"/>
-                <w:color w:val="000000" w:themeColor="text1"/>
-                <w:sz w:val="20"/>
-                <w:szCs w:val="20"/>
-              </w:rPr>
-            </w:pPr>
-            <w:r>
-              <w:rPr>
-                <w:rFonts w:ascii="Times New Roman" w:hAnsi="Times New Roman" w:cs="Times New Roman"/>
-                <w:color w:val="000000" w:themeColor="text1"/>
-                <w:sz w:val="20"/>
-                <w:szCs w:val="20"/>
-              </w:rPr>
-              <w:t>No email or password contained in request header. Front-end should redirect user to login page.</w:t>
-            </w:r>
-          </w:p>
-        </w:tc>
-        <w:tc>
-          <w:tcPr>
-            <w:tcW w:w="9355" w:type="dxa"/>
-            <w:shd w:val="clear" w:color="auto" w:fill="auto"/>
-            <w:vAlign w:val="center"/>
-          </w:tcPr>
+              </w:rPr>
+            </w:pPr>
+            <w:r>
+              <w:rPr>
+                <w:rFonts w:ascii="Consolas" w:hAnsi="Consolas" w:cs="Consolas"/>
+                <w:color w:val="000000"/>
+                <w:sz w:val="19"/>
+                <w:szCs w:val="19"/>
+                <w:highlight w:val="white"/>
+              </w:rPr>
+              <w:t xml:space="preserve">    {</w:t>
+            </w:r>
+          </w:p>
           <w:p>
             <w:pPr>
               <w:autoSpaceDE w:val="0"/>
@@ -6361,19 +6186,37 @@
                 <w:sz w:val="19"/>
                 <w:szCs w:val="19"/>
                 <w:highlight w:val="white"/>
-                <w:lang w:val="vi-VN"/>
-              </w:rPr>
-            </w:pPr>
-            <w:r>
-              <w:rPr>
-                <w:rFonts w:ascii="Consolas" w:hAnsi="Consolas" w:cs="Consolas"/>
-                <w:color w:val="000000"/>
-                <w:sz w:val="19"/>
-                <w:szCs w:val="19"/>
-                <w:highlight w:val="white"/>
-                <w:lang w:val="vi-VN"/>
-              </w:rPr>
-              <w:t>{</w:t>
+              </w:rPr>
+            </w:pPr>
+            <w:r>
+              <w:rPr>
+                <w:rFonts w:ascii="Consolas" w:hAnsi="Consolas" w:cs="Consolas"/>
+                <w:color w:val="000000"/>
+                <w:sz w:val="19"/>
+                <w:szCs w:val="19"/>
+                <w:highlight w:val="white"/>
+              </w:rPr>
+              <w:t xml:space="preserve">      </w:t>
+            </w:r>
+            <w:r>
+              <w:rPr>
+                <w:rFonts w:ascii="Consolas" w:hAnsi="Consolas" w:cs="Consolas"/>
+                <w:color w:val="2E75B6"/>
+                <w:sz w:val="19"/>
+                <w:szCs w:val="19"/>
+                <w:highlight w:val="white"/>
+              </w:rPr>
+              <w:t>"Id"</w:t>
+            </w:r>
+            <w:r>
+              <w:rPr>
+                <w:rFonts w:ascii="Consolas" w:hAnsi="Consolas" w:cs="Consolas"/>
+                <w:color w:val="000000"/>
+                <w:sz w:val="19"/>
+                <w:szCs w:val="19"/>
+                <w:highlight w:val="white"/>
+              </w:rPr>
+              <w:t>: 0,</w:t>
             </w:r>
           </w:p>
           <w:p>
@@ -6387,19 +6230,17 @@
                 <w:sz w:val="19"/>
                 <w:szCs w:val="19"/>
                 <w:highlight w:val="white"/>
-                <w:lang w:val="vi-VN"/>
-              </w:rPr>
-            </w:pPr>
-            <w:r>
-              <w:rPr>
-                <w:rFonts w:ascii="Consolas" w:hAnsi="Consolas" w:cs="Consolas"/>
-                <w:color w:val="000000"/>
-                <w:sz w:val="19"/>
-                <w:szCs w:val="19"/>
-                <w:highlight w:val="white"/>
-                <w:lang w:val="vi-VN"/>
-              </w:rPr>
-              <w:t xml:space="preserve">  </w:t>
+              </w:rPr>
+            </w:pPr>
+            <w:r>
+              <w:rPr>
+                <w:rFonts w:ascii="Consolas" w:hAnsi="Consolas" w:cs="Consolas"/>
+                <w:color w:val="000000"/>
+                <w:sz w:val="19"/>
+                <w:szCs w:val="19"/>
+                <w:highlight w:val="white"/>
+              </w:rPr>
+              <w:t xml:space="preserve">      </w:t>
             </w:r>
             <w:r>
               <w:rPr>
@@ -6408,116 +6249,20 @@
                 <w:sz w:val="19"/>
                 <w:szCs w:val="19"/>
                 <w:highlight w:val="white"/>
-                <w:lang w:val="vi-VN"/>
-              </w:rPr>
-              <w:t>"Error"</w:t>
-            </w:r>
-            <w:r>
-              <w:rPr>
-                <w:rFonts w:ascii="Consolas" w:hAnsi="Consolas" w:cs="Consolas"/>
-                <w:color w:val="000000"/>
-                <w:sz w:val="19"/>
-                <w:szCs w:val="19"/>
-                <w:highlight w:val="white"/>
-                <w:lang w:val="vi-VN"/>
-              </w:rPr>
-              <w:t xml:space="preserve">: </w:t>
-            </w:r>
-            <w:r>
-              <w:rPr>
-                <w:rFonts w:ascii="Consolas" w:hAnsi="Consolas" w:cs="Consolas"/>
-                <w:color w:val="A31515"/>
-                <w:sz w:val="19"/>
-                <w:szCs w:val="19"/>
-                <w:highlight w:val="white"/>
-                <w:lang w:val="vi-VN"/>
-              </w:rPr>
-              <w:t>"W012"</w:t>
-            </w:r>
-          </w:p>
-          <w:p>
-            <w:pPr>
-              <w:rPr>
-                <w:rStyle w:val="sbrace"/>
-                <w:rFonts w:ascii="Times New Roman" w:hAnsi="Times New Roman" w:cs="Times New Roman"/>
-                <w:color w:val="000000" w:themeColor="text1"/>
-                <w:sz w:val="20"/>
-                <w:szCs w:val="20"/>
-              </w:rPr>
-            </w:pPr>
-            <w:r>
-              <w:rPr>
-                <w:rFonts w:ascii="Consolas" w:hAnsi="Consolas" w:cs="Consolas"/>
-                <w:color w:val="000000"/>
-                <w:sz w:val="19"/>
-                <w:szCs w:val="19"/>
-                <w:highlight w:val="white"/>
-                <w:lang w:val="vi-VN"/>
-              </w:rPr>
-              <w:t>}</w:t>
-            </w:r>
-          </w:p>
-        </w:tc>
-      </w:tr>
-      <w:tr>
-        <w:tc>
-          <w:tcPr>
-            <w:tcW w:w="1560" w:type="dxa"/>
-            <w:shd w:val="clear" w:color="auto" w:fill="auto"/>
-            <w:vAlign w:val="center"/>
-          </w:tcPr>
-          <w:p>
-            <w:pPr>
-              <w:pStyle w:val="ListParagraph"/>
-              <w:ind w:left="0"/>
-              <w:jc w:val="center"/>
-              <w:rPr>
-                <w:rFonts w:ascii="Times New Roman" w:hAnsi="Times New Roman" w:cs="Times New Roman"/>
-                <w:b/>
-                <w:color w:val="FF0000"/>
-                <w:sz w:val="20"/>
-                <w:szCs w:val="20"/>
-              </w:rPr>
-            </w:pPr>
-            <w:r>
-              <w:rPr>
-                <w:rFonts w:ascii="Times New Roman" w:hAnsi="Times New Roman" w:cs="Times New Roman"/>
-                <w:b/>
-                <w:color w:val="FF0000"/>
-                <w:sz w:val="20"/>
-                <w:szCs w:val="20"/>
-              </w:rPr>
-              <w:t>401</w:t>
-            </w:r>
-          </w:p>
-          <w:p>
-            <w:pPr>
-              <w:pStyle w:val="ListParagraph"/>
-              <w:ind w:left="0"/>
-              <w:rPr>
-                <w:rFonts w:ascii="Times New Roman" w:hAnsi="Times New Roman" w:cs="Times New Roman"/>
-                <w:color w:val="000000" w:themeColor="text1"/>
-                <w:sz w:val="20"/>
-                <w:szCs w:val="20"/>
-              </w:rPr>
-            </w:pPr>
-            <w:r>
-              <w:rPr>
-                <w:rFonts w:ascii="Times New Roman" w:hAnsi="Times New Roman" w:cs="Times New Roman"/>
-                <w:color w:val="000000" w:themeColor="text1"/>
-                <w:sz w:val="20"/>
-                <w:szCs w:val="20"/>
-              </w:rPr>
-              <w:t>Account has been disabled.</w:t>
-            </w:r>
-          </w:p>
-        </w:tc>
-        <w:tc>
-          <w:tcPr>
-            <w:tcW w:w="9355" w:type="dxa"/>
-            <w:shd w:val="clear" w:color="auto" w:fill="auto"/>
-            <w:vAlign w:val="center"/>
-          </w:tcPr>
+              </w:rPr>
+              <w:t>"Prescription"</w:t>
+            </w:r>
+            <w:r>
+              <w:rPr>
+                <w:rFonts w:ascii="Consolas" w:hAnsi="Consolas" w:cs="Consolas"/>
+                <w:color w:val="000000"/>
+                <w:sz w:val="19"/>
+                <w:szCs w:val="19"/>
+                <w:highlight w:val="white"/>
+              </w:rPr>
+              <w:t>: 0,</w:t>
+            </w:r>
+          </w:p>
           <w:p>
             <w:pPr>
               <w:autoSpaceDE w:val="0"/>
@@ -6529,19 +6274,37 @@
                 <w:sz w:val="19"/>
                 <w:szCs w:val="19"/>
                 <w:highlight w:val="white"/>
-                <w:lang w:val="vi-VN"/>
-              </w:rPr>
-            </w:pPr>
-            <w:r>
-              <w:rPr>
-                <w:rFonts w:ascii="Consolas" w:hAnsi="Consolas" w:cs="Consolas"/>
-                <w:color w:val="000000"/>
-                <w:sz w:val="19"/>
-                <w:szCs w:val="19"/>
-                <w:highlight w:val="white"/>
-                <w:lang w:val="vi-VN"/>
-              </w:rPr>
-              <w:t>{</w:t>
+              </w:rPr>
+            </w:pPr>
+            <w:r>
+              <w:rPr>
+                <w:rFonts w:ascii="Consolas" w:hAnsi="Consolas" w:cs="Consolas"/>
+                <w:color w:val="000000"/>
+                <w:sz w:val="19"/>
+                <w:szCs w:val="19"/>
+                <w:highlight w:val="white"/>
+              </w:rPr>
+              <w:t xml:space="preserve">      </w:t>
+            </w:r>
+            <w:r>
+              <w:rPr>
+                <w:rFonts w:ascii="Consolas" w:hAnsi="Consolas" w:cs="Consolas"/>
+                <w:color w:val="2E75B6"/>
+                <w:sz w:val="19"/>
+                <w:szCs w:val="19"/>
+                <w:highlight w:val="white"/>
+              </w:rPr>
+              <w:t>"Owner"</w:t>
+            </w:r>
+            <w:r>
+              <w:rPr>
+                <w:rFonts w:ascii="Consolas" w:hAnsi="Consolas" w:cs="Consolas"/>
+                <w:color w:val="000000"/>
+                <w:sz w:val="19"/>
+                <w:szCs w:val="19"/>
+                <w:highlight w:val="white"/>
+              </w:rPr>
+              <w:t>: 0,</w:t>
             </w:r>
           </w:p>
           <w:p>
@@ -6555,19 +6318,17 @@
                 <w:sz w:val="19"/>
                 <w:szCs w:val="19"/>
                 <w:highlight w:val="white"/>
-                <w:lang w:val="vi-VN"/>
-              </w:rPr>
-            </w:pPr>
-            <w:r>
-              <w:rPr>
-                <w:rFonts w:ascii="Consolas" w:hAnsi="Consolas" w:cs="Consolas"/>
-                <w:color w:val="000000"/>
-                <w:sz w:val="19"/>
-                <w:szCs w:val="19"/>
-                <w:highlight w:val="white"/>
-                <w:lang w:val="vi-VN"/>
-              </w:rPr>
-              <w:t xml:space="preserve">  </w:t>
+              </w:rPr>
+            </w:pPr>
+            <w:r>
+              <w:rPr>
+                <w:rFonts w:ascii="Consolas" w:hAnsi="Consolas" w:cs="Consolas"/>
+                <w:color w:val="000000"/>
+                <w:sz w:val="19"/>
+                <w:szCs w:val="19"/>
+                <w:highlight w:val="white"/>
+              </w:rPr>
+              <w:t xml:space="preserve">      </w:t>
             </w:r>
             <w:r>
               <w:rPr>
@@ -6576,52 +6337,18 @@
                 <w:sz w:val="19"/>
                 <w:szCs w:val="19"/>
                 <w:highlight w:val="white"/>
-                <w:lang w:val="vi-VN"/>
-              </w:rPr>
-              <w:t>"Error"</w:t>
-            </w:r>
-            <w:r>
-              <w:rPr>
-                <w:rFonts w:ascii="Consolas" w:hAnsi="Consolas" w:cs="Consolas"/>
-                <w:color w:val="000000"/>
-                <w:sz w:val="19"/>
-                <w:szCs w:val="19"/>
-                <w:highlight w:val="white"/>
-                <w:lang w:val="vi-VN"/>
-              </w:rPr>
-              <w:t xml:space="preserve">: </w:t>
-            </w:r>
-            <w:r>
-              <w:rPr>
-                <w:rFonts w:ascii="Consolas" w:hAnsi="Consolas" w:cs="Consolas"/>
-                <w:color w:val="A31515"/>
-                <w:sz w:val="19"/>
-                <w:szCs w:val="19"/>
-                <w:highlight w:val="white"/>
-                <w:lang w:val="vi-VN"/>
-              </w:rPr>
-              <w:t>"</w:t>
-            </w:r>
-            <w:r>
-              <w:rPr>
-                <w:rFonts w:ascii="Consolas" w:hAnsi="Consolas" w:cs="Consolas"/>
-                <w:color w:val="A31515"/>
-                <w:sz w:val="19"/>
-                <w:szCs w:val="19"/>
-                <w:highlight w:val="white"/>
-              </w:rPr>
-              <w:t>W002</w:t>
-            </w:r>
-            <w:r>
-              <w:rPr>
-                <w:rFonts w:ascii="Consolas" w:hAnsi="Consolas" w:cs="Consolas"/>
-                <w:color w:val="A31515"/>
-                <w:sz w:val="19"/>
-                <w:szCs w:val="19"/>
-                <w:highlight w:val="white"/>
-                <w:lang w:val="vi-VN"/>
-              </w:rPr>
-              <w:t>"</w:t>
+              </w:rPr>
+              <w:t>"Creator"</w:t>
+            </w:r>
+            <w:r>
+              <w:rPr>
+                <w:rFonts w:ascii="Consolas" w:hAnsi="Consolas" w:cs="Consolas"/>
+                <w:color w:val="000000"/>
+                <w:sz w:val="19"/>
+                <w:szCs w:val="19"/>
+                <w:highlight w:val="white"/>
+              </w:rPr>
+              <w:t>: 0,</w:t>
             </w:r>
           </w:p>
           <w:p>
@@ -6635,17 +6362,214 @@
                 <w:sz w:val="19"/>
                 <w:szCs w:val="19"/>
                 <w:highlight w:val="white"/>
-                <w:lang w:val="vi-VN"/>
-              </w:rPr>
-            </w:pPr>
-            <w:r>
-              <w:rPr>
-                <w:rFonts w:ascii="Consolas" w:hAnsi="Consolas" w:cs="Consolas"/>
-                <w:color w:val="000000"/>
-                <w:sz w:val="19"/>
-                <w:szCs w:val="19"/>
-                <w:highlight w:val="white"/>
-                <w:lang w:val="vi-VN"/>
+              </w:rPr>
+            </w:pPr>
+            <w:r>
+              <w:rPr>
+                <w:rFonts w:ascii="Consolas" w:hAnsi="Consolas" w:cs="Consolas"/>
+                <w:color w:val="000000"/>
+                <w:sz w:val="19"/>
+                <w:szCs w:val="19"/>
+                <w:highlight w:val="white"/>
+              </w:rPr>
+              <w:t xml:space="preserve">      </w:t>
+            </w:r>
+            <w:r>
+              <w:rPr>
+                <w:rFonts w:ascii="Consolas" w:hAnsi="Consolas" w:cs="Consolas"/>
+                <w:color w:val="2E75B6"/>
+                <w:sz w:val="19"/>
+                <w:szCs w:val="19"/>
+                <w:highlight w:val="white"/>
+              </w:rPr>
+              <w:t>"Image"</w:t>
+            </w:r>
+            <w:r>
+              <w:rPr>
+                <w:rFonts w:ascii="Consolas" w:hAnsi="Consolas" w:cs="Consolas"/>
+                <w:color w:val="000000"/>
+                <w:sz w:val="19"/>
+                <w:szCs w:val="19"/>
+                <w:highlight w:val="white"/>
+              </w:rPr>
+              <w:t xml:space="preserve">: </w:t>
+            </w:r>
+            <w:r>
+              <w:rPr>
+                <w:rFonts w:ascii="Consolas" w:hAnsi="Consolas" w:cs="Consolas"/>
+                <w:color w:val="A31515"/>
+                <w:sz w:val="19"/>
+                <w:szCs w:val="19"/>
+                <w:highlight w:val="white"/>
+              </w:rPr>
+              <w:t>""</w:t>
+            </w:r>
+            <w:r>
+              <w:rPr>
+                <w:rFonts w:ascii="Consolas" w:hAnsi="Consolas" w:cs="Consolas"/>
+                <w:color w:val="000000"/>
+                <w:sz w:val="19"/>
+                <w:szCs w:val="19"/>
+                <w:highlight w:val="white"/>
+              </w:rPr>
+              <w:t>,</w:t>
+            </w:r>
+          </w:p>
+          <w:p>
+            <w:pPr>
+              <w:autoSpaceDE w:val="0"/>
+              <w:autoSpaceDN w:val="0"/>
+              <w:adjustRightInd w:val="0"/>
+              <w:rPr>
+                <w:rFonts w:ascii="Consolas" w:hAnsi="Consolas" w:cs="Consolas"/>
+                <w:color w:val="000000"/>
+                <w:sz w:val="19"/>
+                <w:szCs w:val="19"/>
+                <w:highlight w:val="white"/>
+              </w:rPr>
+            </w:pPr>
+            <w:r>
+              <w:rPr>
+                <w:rFonts w:ascii="Consolas" w:hAnsi="Consolas" w:cs="Consolas"/>
+                <w:color w:val="000000"/>
+                <w:sz w:val="19"/>
+                <w:szCs w:val="19"/>
+                <w:highlight w:val="white"/>
+              </w:rPr>
+              <w:t xml:space="preserve">      </w:t>
+            </w:r>
+            <w:r>
+              <w:rPr>
+                <w:rFonts w:ascii="Consolas" w:hAnsi="Consolas" w:cs="Consolas"/>
+                <w:color w:val="2E75B6"/>
+                <w:sz w:val="19"/>
+                <w:szCs w:val="19"/>
+                <w:highlight w:val="white"/>
+              </w:rPr>
+              <w:t>"Created"</w:t>
+            </w:r>
+            <w:r>
+              <w:rPr>
+                <w:rFonts w:ascii="Consolas" w:hAnsi="Consolas" w:cs="Consolas"/>
+                <w:color w:val="000000"/>
+                <w:sz w:val="19"/>
+                <w:szCs w:val="19"/>
+                <w:highlight w:val="white"/>
+              </w:rPr>
+              <w:t>: 0</w:t>
+            </w:r>
+          </w:p>
+          <w:p>
+            <w:pPr>
+              <w:autoSpaceDE w:val="0"/>
+              <w:autoSpaceDN w:val="0"/>
+              <w:adjustRightInd w:val="0"/>
+              <w:rPr>
+                <w:rFonts w:ascii="Consolas" w:hAnsi="Consolas" w:cs="Consolas"/>
+                <w:color w:val="000000"/>
+                <w:sz w:val="19"/>
+                <w:szCs w:val="19"/>
+                <w:highlight w:val="white"/>
+              </w:rPr>
+            </w:pPr>
+            <w:r>
+              <w:rPr>
+                <w:rFonts w:ascii="Consolas" w:hAnsi="Consolas" w:cs="Consolas"/>
+                <w:color w:val="000000"/>
+                <w:sz w:val="19"/>
+                <w:szCs w:val="19"/>
+                <w:highlight w:val="white"/>
+              </w:rPr>
+              <w:t xml:space="preserve">    }</w:t>
+            </w:r>
+          </w:p>
+          <w:p>
+            <w:pPr>
+              <w:autoSpaceDE w:val="0"/>
+              <w:autoSpaceDN w:val="0"/>
+              <w:adjustRightInd w:val="0"/>
+              <w:rPr>
+                <w:rFonts w:ascii="Consolas" w:hAnsi="Consolas" w:cs="Consolas"/>
+                <w:color w:val="000000"/>
+                <w:sz w:val="19"/>
+                <w:szCs w:val="19"/>
+                <w:highlight w:val="white"/>
+              </w:rPr>
+            </w:pPr>
+            <w:r>
+              <w:rPr>
+                <w:rFonts w:ascii="Consolas" w:hAnsi="Consolas" w:cs="Consolas"/>
+                <w:color w:val="000000"/>
+                <w:sz w:val="19"/>
+                <w:szCs w:val="19"/>
+                <w:highlight w:val="white"/>
+              </w:rPr>
+              <w:t xml:space="preserve">  ],</w:t>
+            </w:r>
+          </w:p>
+          <w:p>
+            <w:pPr>
+              <w:autoSpaceDE w:val="0"/>
+              <w:autoSpaceDN w:val="0"/>
+              <w:adjustRightInd w:val="0"/>
+              <w:rPr>
+                <w:rFonts w:ascii="Consolas" w:hAnsi="Consolas" w:cs="Consolas"/>
+                <w:color w:val="000000"/>
+                <w:sz w:val="19"/>
+                <w:szCs w:val="19"/>
+                <w:highlight w:val="white"/>
+              </w:rPr>
+            </w:pPr>
+            <w:r>
+              <w:rPr>
+                <w:rFonts w:ascii="Consolas" w:hAnsi="Consolas" w:cs="Consolas"/>
+                <w:color w:val="000000"/>
+                <w:sz w:val="19"/>
+                <w:szCs w:val="19"/>
+                <w:highlight w:val="white"/>
+              </w:rPr>
+              <w:t xml:space="preserve">  </w:t>
+            </w:r>
+            <w:r>
+              <w:rPr>
+                <w:rFonts w:ascii="Consolas" w:hAnsi="Consolas" w:cs="Consolas"/>
+                <w:color w:val="2E75B6"/>
+                <w:sz w:val="19"/>
+                <w:szCs w:val="19"/>
+                <w:highlight w:val="white"/>
+              </w:rPr>
+              <w:t>"Total"</w:t>
+            </w:r>
+            <w:r>
+              <w:rPr>
+                <w:rFonts w:ascii="Consolas" w:hAnsi="Consolas" w:cs="Consolas"/>
+                <w:color w:val="000000"/>
+                <w:sz w:val="19"/>
+                <w:szCs w:val="19"/>
+                <w:highlight w:val="white"/>
+              </w:rPr>
+              <w:t>: 0</w:t>
+            </w:r>
+          </w:p>
+          <w:p>
+            <w:pPr>
+              <w:autoSpaceDE w:val="0"/>
+              <w:autoSpaceDN w:val="0"/>
+              <w:adjustRightInd w:val="0"/>
+              <w:rPr>
+                <w:rFonts w:ascii="Times New Roman" w:hAnsi="Times New Roman" w:cs="Times New Roman"/>
+                <w:color w:val="000000" w:themeColor="text1"/>
+                <w:sz w:val="20"/>
+                <w:szCs w:val="20"/>
+              </w:rPr>
+            </w:pPr>
+            <w:r>
+              <w:rPr>
+                <w:rFonts w:ascii="Consolas" w:hAnsi="Consolas" w:cs="Consolas"/>
+                <w:color w:val="000000"/>
+                <w:sz w:val="19"/>
+                <w:szCs w:val="19"/>
+                <w:highlight w:val="white"/>
               </w:rPr>
               <w:t>}</w:t>
             </w:r>
@@ -6680,6 +6604,594 @@
                 <w:sz w:val="20"/>
                 <w:szCs w:val="20"/>
               </w:rPr>
+              <w:t>400</w:t>
+            </w:r>
+          </w:p>
+          <w:p>
+            <w:pPr>
+              <w:pStyle w:val="ListParagraph"/>
+              <w:ind w:left="0"/>
+              <w:rPr>
+                <w:rFonts w:ascii="Times New Roman" w:hAnsi="Times New Roman" w:cs="Times New Roman"/>
+                <w:color w:val="000000" w:themeColor="text1"/>
+                <w:sz w:val="20"/>
+                <w:szCs w:val="20"/>
+              </w:rPr>
+            </w:pPr>
+            <w:r>
+              <w:rPr>
+                <w:rFonts w:ascii="Times New Roman" w:hAnsi="Times New Roman" w:cs="Times New Roman"/>
+                <w:color w:val="000000" w:themeColor="text1"/>
+                <w:sz w:val="20"/>
+                <w:szCs w:val="20"/>
+              </w:rPr>
+              <w:t>Request parameters are invalid.</w:t>
+            </w:r>
+          </w:p>
+        </w:tc>
+        <w:tc>
+          <w:tcPr>
+            <w:tcW w:w="9355" w:type="dxa"/>
+            <w:shd w:val="clear" w:color="auto" w:fill="auto"/>
+            <w:vAlign w:val="center"/>
+          </w:tcPr>
+          <w:p>
+            <w:pPr>
+              <w:autoSpaceDE w:val="0"/>
+              <w:autoSpaceDN w:val="0"/>
+              <w:adjustRightInd w:val="0"/>
+              <w:rPr>
+                <w:rFonts w:ascii="Consolas" w:hAnsi="Consolas" w:cs="Consolas"/>
+                <w:color w:val="000000"/>
+                <w:sz w:val="19"/>
+                <w:szCs w:val="19"/>
+                <w:highlight w:val="white"/>
+                <w:lang w:val="vi-VN"/>
+              </w:rPr>
+            </w:pPr>
+            <w:r>
+              <w:rPr>
+                <w:rFonts w:ascii="Consolas" w:hAnsi="Consolas" w:cs="Consolas"/>
+                <w:color w:val="000000"/>
+                <w:sz w:val="19"/>
+                <w:szCs w:val="19"/>
+                <w:highlight w:val="white"/>
+                <w:lang w:val="vi-VN"/>
+              </w:rPr>
+              <w:t>{</w:t>
+            </w:r>
+          </w:p>
+          <w:p>
+            <w:pPr>
+              <w:autoSpaceDE w:val="0"/>
+              <w:autoSpaceDN w:val="0"/>
+              <w:adjustRightInd w:val="0"/>
+              <w:rPr>
+                <w:rFonts w:ascii="Consolas" w:hAnsi="Consolas" w:cs="Consolas"/>
+                <w:color w:val="000000"/>
+                <w:sz w:val="19"/>
+                <w:szCs w:val="19"/>
+                <w:highlight w:val="white"/>
+                <w:lang w:val="vi-VN"/>
+              </w:rPr>
+            </w:pPr>
+            <w:r>
+              <w:rPr>
+                <w:rFonts w:ascii="Consolas" w:hAnsi="Consolas" w:cs="Consolas"/>
+                <w:color w:val="000000"/>
+                <w:sz w:val="19"/>
+                <w:szCs w:val="19"/>
+                <w:highlight w:val="white"/>
+                <w:lang w:val="vi-VN"/>
+              </w:rPr>
+              <w:t xml:space="preserve">  </w:t>
+            </w:r>
+            <w:r>
+              <w:rPr>
+                <w:rFonts w:ascii="Consolas" w:hAnsi="Consolas" w:cs="Consolas"/>
+                <w:color w:val="2E75B6"/>
+                <w:sz w:val="19"/>
+                <w:szCs w:val="19"/>
+                <w:highlight w:val="white"/>
+                <w:lang w:val="vi-VN"/>
+              </w:rPr>
+              <w:t>"Errors"</w:t>
+            </w:r>
+            <w:r>
+              <w:rPr>
+                <w:rFonts w:ascii="Consolas" w:hAnsi="Consolas" w:cs="Consolas"/>
+                <w:color w:val="000000"/>
+                <w:sz w:val="19"/>
+                <w:szCs w:val="19"/>
+                <w:highlight w:val="white"/>
+                <w:lang w:val="vi-VN"/>
+              </w:rPr>
+              <w:t>: [</w:t>
+            </w:r>
+            <w:r>
+              <w:rPr>
+                <w:rFonts w:ascii="Consolas" w:hAnsi="Consolas" w:cs="Consolas"/>
+                <w:color w:val="A31515"/>
+                <w:sz w:val="19"/>
+                <w:szCs w:val="19"/>
+                <w:highlight w:val="white"/>
+                <w:lang w:val="vi-VN"/>
+              </w:rPr>
+              <w:t>""</w:t>
+            </w:r>
+            <w:r>
+              <w:rPr>
+                <w:rFonts w:ascii="Consolas" w:hAnsi="Consolas" w:cs="Consolas"/>
+                <w:color w:val="000000"/>
+                <w:sz w:val="19"/>
+                <w:szCs w:val="19"/>
+                <w:highlight w:val="white"/>
+                <w:lang w:val="vi-VN"/>
+              </w:rPr>
+              <w:t xml:space="preserve">, </w:t>
+            </w:r>
+            <w:r>
+              <w:rPr>
+                <w:rFonts w:ascii="Consolas" w:hAnsi="Consolas" w:cs="Consolas"/>
+                <w:color w:val="A31515"/>
+                <w:sz w:val="19"/>
+                <w:szCs w:val="19"/>
+                <w:highlight w:val="white"/>
+                <w:lang w:val="vi-VN"/>
+              </w:rPr>
+              <w:t>""</w:t>
+            </w:r>
+            <w:r>
+              <w:rPr>
+                <w:rFonts w:ascii="Consolas" w:hAnsi="Consolas" w:cs="Consolas"/>
+                <w:color w:val="000000"/>
+                <w:sz w:val="19"/>
+                <w:szCs w:val="19"/>
+                <w:highlight w:val="white"/>
+                <w:lang w:val="vi-VN"/>
+              </w:rPr>
+              <w:t xml:space="preserve">, </w:t>
+            </w:r>
+            <w:r>
+              <w:rPr>
+                <w:rFonts w:ascii="Consolas" w:hAnsi="Consolas" w:cs="Consolas"/>
+                <w:color w:val="A31515"/>
+                <w:sz w:val="19"/>
+                <w:szCs w:val="19"/>
+                <w:highlight w:val="white"/>
+                <w:lang w:val="vi-VN"/>
+              </w:rPr>
+              <w:t>""</w:t>
+            </w:r>
+            <w:r>
+              <w:rPr>
+                <w:rFonts w:ascii="Consolas" w:hAnsi="Consolas" w:cs="Consolas"/>
+                <w:color w:val="000000"/>
+                <w:sz w:val="19"/>
+                <w:szCs w:val="19"/>
+                <w:highlight w:val="white"/>
+                <w:lang w:val="vi-VN"/>
+              </w:rPr>
+              <w:t>]</w:t>
+            </w:r>
+          </w:p>
+          <w:p>
+            <w:pPr>
+              <w:rPr>
+                <w:rStyle w:val="sbrace"/>
+                <w:rFonts w:ascii="Times New Roman" w:hAnsi="Times New Roman" w:cs="Times New Roman"/>
+                <w:color w:val="000000" w:themeColor="text1"/>
+                <w:sz w:val="20"/>
+                <w:szCs w:val="20"/>
+              </w:rPr>
+            </w:pPr>
+            <w:r>
+              <w:rPr>
+                <w:rFonts w:ascii="Consolas" w:hAnsi="Consolas" w:cs="Consolas"/>
+                <w:color w:val="000000"/>
+                <w:sz w:val="19"/>
+                <w:szCs w:val="19"/>
+                <w:highlight w:val="white"/>
+                <w:lang w:val="vi-VN"/>
+              </w:rPr>
+              <w:t>}</w:t>
+            </w:r>
+          </w:p>
+        </w:tc>
+      </w:tr>
+      <w:tr>
+        <w:tc>
+          <w:tcPr>
+            <w:tcW w:w="1560" w:type="dxa"/>
+            <w:shd w:val="clear" w:color="auto" w:fill="auto"/>
+            <w:vAlign w:val="center"/>
+          </w:tcPr>
+          <w:p>
+            <w:pPr>
+              <w:pStyle w:val="ListParagraph"/>
+              <w:ind w:left="0"/>
+              <w:jc w:val="center"/>
+              <w:rPr>
+                <w:rFonts w:ascii="Times New Roman" w:hAnsi="Times New Roman" w:cs="Times New Roman"/>
+                <w:b/>
+                <w:color w:val="FF0000"/>
+                <w:sz w:val="20"/>
+                <w:szCs w:val="20"/>
+              </w:rPr>
+            </w:pPr>
+            <w:r>
+              <w:rPr>
+                <w:rFonts w:ascii="Times New Roman" w:hAnsi="Times New Roman" w:cs="Times New Roman"/>
+                <w:b/>
+                <w:color w:val="FF0000"/>
+                <w:sz w:val="20"/>
+                <w:szCs w:val="20"/>
+              </w:rPr>
+              <w:t>401</w:t>
+            </w:r>
+          </w:p>
+          <w:p>
+            <w:pPr>
+              <w:pStyle w:val="ListParagraph"/>
+              <w:ind w:left="0"/>
+              <w:rPr>
+                <w:rFonts w:ascii="Times New Roman" w:hAnsi="Times New Roman" w:cs="Times New Roman"/>
+                <w:color w:val="000000" w:themeColor="text1"/>
+                <w:sz w:val="20"/>
+                <w:szCs w:val="20"/>
+              </w:rPr>
+            </w:pPr>
+            <w:r>
+              <w:rPr>
+                <w:rFonts w:ascii="Times New Roman" w:hAnsi="Times New Roman" w:cs="Times New Roman"/>
+                <w:color w:val="000000" w:themeColor="text1"/>
+                <w:sz w:val="20"/>
+                <w:szCs w:val="20"/>
+              </w:rPr>
+              <w:t>No email or password contained in request header. Front-end should redirect user to login page.</w:t>
+            </w:r>
+          </w:p>
+        </w:tc>
+        <w:tc>
+          <w:tcPr>
+            <w:tcW w:w="9355" w:type="dxa"/>
+            <w:shd w:val="clear" w:color="auto" w:fill="auto"/>
+            <w:vAlign w:val="center"/>
+          </w:tcPr>
+          <w:p>
+            <w:pPr>
+              <w:autoSpaceDE w:val="0"/>
+              <w:autoSpaceDN w:val="0"/>
+              <w:adjustRightInd w:val="0"/>
+              <w:rPr>
+                <w:rFonts w:ascii="Consolas" w:hAnsi="Consolas" w:cs="Consolas"/>
+                <w:color w:val="000000"/>
+                <w:sz w:val="19"/>
+                <w:szCs w:val="19"/>
+                <w:highlight w:val="white"/>
+                <w:lang w:val="vi-VN"/>
+              </w:rPr>
+            </w:pPr>
+            <w:r>
+              <w:rPr>
+                <w:rFonts w:ascii="Consolas" w:hAnsi="Consolas" w:cs="Consolas"/>
+                <w:color w:val="000000"/>
+                <w:sz w:val="19"/>
+                <w:szCs w:val="19"/>
+                <w:highlight w:val="white"/>
+                <w:lang w:val="vi-VN"/>
+              </w:rPr>
+              <w:t>{</w:t>
+            </w:r>
+          </w:p>
+          <w:p>
+            <w:pPr>
+              <w:autoSpaceDE w:val="0"/>
+              <w:autoSpaceDN w:val="0"/>
+              <w:adjustRightInd w:val="0"/>
+              <w:rPr>
+                <w:rFonts w:ascii="Consolas" w:hAnsi="Consolas" w:cs="Consolas"/>
+                <w:color w:val="000000"/>
+                <w:sz w:val="19"/>
+                <w:szCs w:val="19"/>
+                <w:highlight w:val="white"/>
+                <w:lang w:val="vi-VN"/>
+              </w:rPr>
+            </w:pPr>
+            <w:r>
+              <w:rPr>
+                <w:rFonts w:ascii="Consolas" w:hAnsi="Consolas" w:cs="Consolas"/>
+                <w:color w:val="000000"/>
+                <w:sz w:val="19"/>
+                <w:szCs w:val="19"/>
+                <w:highlight w:val="white"/>
+                <w:lang w:val="vi-VN"/>
+              </w:rPr>
+              <w:t xml:space="preserve">  </w:t>
+            </w:r>
+            <w:r>
+              <w:rPr>
+                <w:rFonts w:ascii="Consolas" w:hAnsi="Consolas" w:cs="Consolas"/>
+                <w:color w:val="2E75B6"/>
+                <w:sz w:val="19"/>
+                <w:szCs w:val="19"/>
+                <w:highlight w:val="white"/>
+                <w:lang w:val="vi-VN"/>
+              </w:rPr>
+              <w:t>"Error"</w:t>
+            </w:r>
+            <w:r>
+              <w:rPr>
+                <w:rFonts w:ascii="Consolas" w:hAnsi="Consolas" w:cs="Consolas"/>
+                <w:color w:val="000000"/>
+                <w:sz w:val="19"/>
+                <w:szCs w:val="19"/>
+                <w:highlight w:val="white"/>
+                <w:lang w:val="vi-VN"/>
+              </w:rPr>
+              <w:t xml:space="preserve">: </w:t>
+            </w:r>
+            <w:r>
+              <w:rPr>
+                <w:rFonts w:ascii="Consolas" w:hAnsi="Consolas" w:cs="Consolas"/>
+                <w:color w:val="A31515"/>
+                <w:sz w:val="19"/>
+                <w:szCs w:val="19"/>
+                <w:highlight w:val="white"/>
+                <w:lang w:val="vi-VN"/>
+              </w:rPr>
+              <w:t>"W012"</w:t>
+            </w:r>
+          </w:p>
+          <w:p>
+            <w:pPr>
+              <w:rPr>
+                <w:rStyle w:val="sbrace"/>
+                <w:rFonts w:ascii="Times New Roman" w:hAnsi="Times New Roman" w:cs="Times New Roman"/>
+                <w:color w:val="000000" w:themeColor="text1"/>
+                <w:sz w:val="20"/>
+                <w:szCs w:val="20"/>
+              </w:rPr>
+            </w:pPr>
+            <w:r>
+              <w:rPr>
+                <w:rFonts w:ascii="Consolas" w:hAnsi="Consolas" w:cs="Consolas"/>
+                <w:color w:val="000000"/>
+                <w:sz w:val="19"/>
+                <w:szCs w:val="19"/>
+                <w:highlight w:val="white"/>
+                <w:lang w:val="vi-VN"/>
+              </w:rPr>
+              <w:t>}</w:t>
+            </w:r>
+          </w:p>
+        </w:tc>
+      </w:tr>
+      <w:tr>
+        <w:tc>
+          <w:tcPr>
+            <w:tcW w:w="1560" w:type="dxa"/>
+            <w:shd w:val="clear" w:color="auto" w:fill="auto"/>
+            <w:vAlign w:val="center"/>
+          </w:tcPr>
+          <w:p>
+            <w:pPr>
+              <w:pStyle w:val="ListParagraph"/>
+              <w:ind w:left="0"/>
+              <w:jc w:val="center"/>
+              <w:rPr>
+                <w:rFonts w:ascii="Times New Roman" w:hAnsi="Times New Roman" w:cs="Times New Roman"/>
+                <w:b/>
+                <w:color w:val="FF0000"/>
+                <w:sz w:val="20"/>
+                <w:szCs w:val="20"/>
+              </w:rPr>
+            </w:pPr>
+            <w:r>
+              <w:rPr>
+                <w:rFonts w:ascii="Times New Roman" w:hAnsi="Times New Roman" w:cs="Times New Roman"/>
+                <w:b/>
+                <w:color w:val="FF0000"/>
+                <w:sz w:val="20"/>
+                <w:szCs w:val="20"/>
+              </w:rPr>
+              <w:t>401</w:t>
+            </w:r>
+          </w:p>
+          <w:p>
+            <w:pPr>
+              <w:pStyle w:val="ListParagraph"/>
+              <w:ind w:left="0"/>
+              <w:rPr>
+                <w:rFonts w:ascii="Times New Roman" w:hAnsi="Times New Roman" w:cs="Times New Roman"/>
+                <w:color w:val="000000" w:themeColor="text1"/>
+                <w:sz w:val="20"/>
+                <w:szCs w:val="20"/>
+              </w:rPr>
+            </w:pPr>
+            <w:r>
+              <w:rPr>
+                <w:rFonts w:ascii="Times New Roman" w:hAnsi="Times New Roman" w:cs="Times New Roman"/>
+                <w:color w:val="000000" w:themeColor="text1"/>
+                <w:sz w:val="20"/>
+                <w:szCs w:val="20"/>
+              </w:rPr>
+              <w:lastRenderedPageBreak/>
+              <w:t>Account has been disabled.</w:t>
+            </w:r>
+          </w:p>
+        </w:tc>
+        <w:tc>
+          <w:tcPr>
+            <w:tcW w:w="9355" w:type="dxa"/>
+            <w:shd w:val="clear" w:color="auto" w:fill="auto"/>
+            <w:vAlign w:val="center"/>
+          </w:tcPr>
+          <w:p>
+            <w:pPr>
+              <w:autoSpaceDE w:val="0"/>
+              <w:autoSpaceDN w:val="0"/>
+              <w:adjustRightInd w:val="0"/>
+              <w:rPr>
+                <w:rFonts w:ascii="Consolas" w:hAnsi="Consolas" w:cs="Consolas"/>
+                <w:color w:val="000000"/>
+                <w:sz w:val="19"/>
+                <w:szCs w:val="19"/>
+                <w:highlight w:val="white"/>
+                <w:lang w:val="vi-VN"/>
+              </w:rPr>
+            </w:pPr>
+            <w:r>
+              <w:rPr>
+                <w:rFonts w:ascii="Consolas" w:hAnsi="Consolas" w:cs="Consolas"/>
+                <w:color w:val="000000"/>
+                <w:sz w:val="19"/>
+                <w:szCs w:val="19"/>
+                <w:highlight w:val="white"/>
+                <w:lang w:val="vi-VN"/>
+              </w:rPr>
+              <w:lastRenderedPageBreak/>
+              <w:t>{</w:t>
+            </w:r>
+          </w:p>
+          <w:p>
+            <w:pPr>
+              <w:autoSpaceDE w:val="0"/>
+              <w:autoSpaceDN w:val="0"/>
+              <w:adjustRightInd w:val="0"/>
+              <w:rPr>
+                <w:rFonts w:ascii="Consolas" w:hAnsi="Consolas" w:cs="Consolas"/>
+                <w:color w:val="000000"/>
+                <w:sz w:val="19"/>
+                <w:szCs w:val="19"/>
+                <w:highlight w:val="white"/>
+                <w:lang w:val="vi-VN"/>
+              </w:rPr>
+            </w:pPr>
+            <w:r>
+              <w:rPr>
+                <w:rFonts w:ascii="Consolas" w:hAnsi="Consolas" w:cs="Consolas"/>
+                <w:color w:val="000000"/>
+                <w:sz w:val="19"/>
+                <w:szCs w:val="19"/>
+                <w:highlight w:val="white"/>
+                <w:lang w:val="vi-VN"/>
+              </w:rPr>
+              <w:t xml:space="preserve">  </w:t>
+            </w:r>
+            <w:r>
+              <w:rPr>
+                <w:rFonts w:ascii="Consolas" w:hAnsi="Consolas" w:cs="Consolas"/>
+                <w:color w:val="2E75B6"/>
+                <w:sz w:val="19"/>
+                <w:szCs w:val="19"/>
+                <w:highlight w:val="white"/>
+                <w:lang w:val="vi-VN"/>
+              </w:rPr>
+              <w:t>"Error"</w:t>
+            </w:r>
+            <w:r>
+              <w:rPr>
+                <w:rFonts w:ascii="Consolas" w:hAnsi="Consolas" w:cs="Consolas"/>
+                <w:color w:val="000000"/>
+                <w:sz w:val="19"/>
+                <w:szCs w:val="19"/>
+                <w:highlight w:val="white"/>
+                <w:lang w:val="vi-VN"/>
+              </w:rPr>
+              <w:t xml:space="preserve">: </w:t>
+            </w:r>
+            <w:r>
+              <w:rPr>
+                <w:rFonts w:ascii="Consolas" w:hAnsi="Consolas" w:cs="Consolas"/>
+                <w:color w:val="A31515"/>
+                <w:sz w:val="19"/>
+                <w:szCs w:val="19"/>
+                <w:highlight w:val="white"/>
+                <w:lang w:val="vi-VN"/>
+              </w:rPr>
+              <w:t>"</w:t>
+            </w:r>
+            <w:r>
+              <w:rPr>
+                <w:rFonts w:ascii="Consolas" w:hAnsi="Consolas" w:cs="Consolas"/>
+                <w:color w:val="A31515"/>
+                <w:sz w:val="19"/>
+                <w:szCs w:val="19"/>
+                <w:highlight w:val="white"/>
+              </w:rPr>
+              <w:t>W002</w:t>
+            </w:r>
+            <w:r>
+              <w:rPr>
+                <w:rFonts w:ascii="Consolas" w:hAnsi="Consolas" w:cs="Consolas"/>
+                <w:color w:val="A31515"/>
+                <w:sz w:val="19"/>
+                <w:szCs w:val="19"/>
+                <w:highlight w:val="white"/>
+                <w:lang w:val="vi-VN"/>
+              </w:rPr>
+              <w:t>"</w:t>
+            </w:r>
+          </w:p>
+          <w:p>
+            <w:pPr>
+              <w:autoSpaceDE w:val="0"/>
+              <w:autoSpaceDN w:val="0"/>
+              <w:adjustRightInd w:val="0"/>
+              <w:rPr>
+                <w:rFonts w:ascii="Consolas" w:hAnsi="Consolas" w:cs="Consolas"/>
+                <w:color w:val="000000"/>
+                <w:sz w:val="19"/>
+                <w:szCs w:val="19"/>
+                <w:highlight w:val="white"/>
+                <w:lang w:val="vi-VN"/>
+              </w:rPr>
+            </w:pPr>
+            <w:r>
+              <w:rPr>
+                <w:rFonts w:ascii="Consolas" w:hAnsi="Consolas" w:cs="Consolas"/>
+                <w:color w:val="000000"/>
+                <w:sz w:val="19"/>
+                <w:szCs w:val="19"/>
+                <w:highlight w:val="white"/>
+                <w:lang w:val="vi-VN"/>
+              </w:rPr>
+              <w:lastRenderedPageBreak/>
+              <w:t>}</w:t>
+            </w:r>
+          </w:p>
+        </w:tc>
+      </w:tr>
+      <w:tr>
+        <w:tc>
+          <w:tcPr>
+            <w:tcW w:w="1560" w:type="dxa"/>
+            <w:shd w:val="clear" w:color="auto" w:fill="auto"/>
+            <w:vAlign w:val="center"/>
+          </w:tcPr>
+          <w:p>
+            <w:pPr>
+              <w:pStyle w:val="ListParagraph"/>
+              <w:ind w:left="0"/>
+              <w:jc w:val="center"/>
+              <w:rPr>
+                <w:rFonts w:ascii="Times New Roman" w:hAnsi="Times New Roman" w:cs="Times New Roman"/>
+                <w:b/>
+                <w:color w:val="FF0000"/>
+                <w:sz w:val="20"/>
+                <w:szCs w:val="20"/>
+              </w:rPr>
+            </w:pPr>
+            <w:r>
+              <w:rPr>
+                <w:rFonts w:ascii="Times New Roman" w:hAnsi="Times New Roman" w:cs="Times New Roman"/>
+                <w:b/>
+                <w:color w:val="FF0000"/>
+                <w:sz w:val="20"/>
+                <w:szCs w:val="20"/>
+              </w:rPr>
+              <w:lastRenderedPageBreak/>
               <w:t>401</w:t>
             </w:r>
           </w:p>

</xml_diff>

<commit_message>
- Update api for initialization.
</commit_message>
<xml_diff>
--- a/002 - DOCUMENT/API Documentation/Olives/Medical/api_endpoints_prescription-image.docx
+++ b/002 - DOCUMENT/API Documentation/Olives/Medical/api_endpoints_prescription-image.docx
@@ -1180,6 +1180,84 @@
           </w:p>
         </w:tc>
       </w:tr>
+      <w:tr>
+        <w:tc>
+          <w:tcPr>
+            <w:tcW w:w="1501" w:type="dxa"/>
+            <w:shd w:val="clear" w:color="auto" w:fill="92CDDC" w:themeFill="accent5" w:themeFillTint="99"/>
+            <w:vAlign w:val="center"/>
+          </w:tcPr>
+          <w:p>
+            <w:pPr>
+              <w:pStyle w:val="ListParagraph"/>
+              <w:ind w:left="0"/>
+              <w:jc w:val="center"/>
+              <w:rPr>
+                <w:rFonts w:ascii="Times New Roman" w:hAnsi="Times New Roman" w:cs="Times New Roman"/>
+                <w:color w:val="000000" w:themeColor="text1"/>
+                <w:sz w:val="20"/>
+                <w:szCs w:val="20"/>
+              </w:rPr>
+            </w:pPr>
+            <w:r>
+              <w:rPr>
+                <w:rFonts w:ascii="Times New Roman" w:hAnsi="Times New Roman" w:cs="Times New Roman"/>
+                <w:color w:val="000000" w:themeColor="text1"/>
+                <w:sz w:val="20"/>
+                <w:szCs w:val="20"/>
+              </w:rPr>
+              <w:t>Use case</w:t>
+            </w:r>
+          </w:p>
+        </w:tc>
+        <w:tc>
+          <w:tcPr>
+            <w:tcW w:w="9414" w:type="dxa"/>
+            <w:gridSpan w:val="3"/>
+            <w:shd w:val="clear" w:color="auto" w:fill="92CDDC" w:themeFill="accent5" w:themeFillTint="99"/>
+            <w:vAlign w:val="center"/>
+          </w:tcPr>
+          <w:p>
+            <w:pPr>
+              <w:pStyle w:val="ListParagraph"/>
+              <w:numPr>
+                <w:ilvl w:val="0"/>
+                <w:numId w:val="4"/>
+              </w:numPr>
+              <w:rPr>
+                <w:rFonts w:ascii="Times New Roman" w:hAnsi="Times New Roman" w:cs="Times New Roman"/>
+                <w:color w:val="000000" w:themeColor="text1"/>
+                <w:sz w:val="20"/>
+                <w:szCs w:val="20"/>
+              </w:rPr>
+            </w:pPr>
+            <w:r>
+              <w:rPr>
+                <w:rFonts w:ascii="Times New Roman" w:hAnsi="Times New Roman" w:cs="Times New Roman"/>
+                <w:color w:val="000000" w:themeColor="text1"/>
+                <w:sz w:val="20"/>
+                <w:szCs w:val="20"/>
+              </w:rPr>
+              <w:t>Patient can upload prescription to a medical record.</w:t>
+            </w:r>
+          </w:p>
+          <w:p>
+            <w:pPr>
+              <w:pStyle w:val="ListParagraph"/>
+              <w:numPr>
+                <w:ilvl w:val="0"/>
+                <w:numId w:val="4"/>
+              </w:numPr>
+              <w:rPr>
+                <w:rFonts w:ascii="Times New Roman" w:hAnsi="Times New Roman" w:cs="Times New Roman"/>
+                <w:color w:val="000000" w:themeColor="text1"/>
+                <w:sz w:val="20"/>
+                <w:szCs w:val="20"/>
+              </w:rPr>
+            </w:pPr>
+          </w:p>
+        </w:tc>
+      </w:tr>
     </w:tbl>
     <w:p>
       <w:pPr>
@@ -1333,74 +1411,24 @@
               <w:autoSpaceDN w:val="0"/>
               <w:adjustRightInd w:val="0"/>
               <w:rPr>
-                <w:rFonts w:ascii="Times New Roman" w:hAnsi="Times New Roman" w:cs="Times New Roman"/>
-                <w:color w:val="000000" w:themeColor="text1"/>
-                <w:sz w:val="20"/>
-                <w:szCs w:val="20"/>
-              </w:rPr>
-            </w:pPr>
-          </w:p>
-        </w:tc>
-      </w:tr>
-      <w:tr>
-        <w:tc>
-          <w:tcPr>
-            <w:tcW w:w="1560" w:type="dxa"/>
-            <w:shd w:val="clear" w:color="auto" w:fill="auto"/>
-            <w:vAlign w:val="center"/>
-          </w:tcPr>
-          <w:p>
-            <w:pPr>
-              <w:pStyle w:val="ListParagraph"/>
-              <w:ind w:left="0"/>
-              <w:jc w:val="center"/>
-              <w:rPr>
-                <w:rFonts w:ascii="Times New Roman" w:hAnsi="Times New Roman" w:cs="Times New Roman"/>
-                <w:b/>
-                <w:color w:val="FF0000"/>
-                <w:sz w:val="20"/>
-                <w:szCs w:val="20"/>
-              </w:rPr>
-            </w:pPr>
-            <w:r>
-              <w:rPr>
-                <w:rFonts w:ascii="Times New Roman" w:hAnsi="Times New Roman" w:cs="Times New Roman"/>
-                <w:b/>
-                <w:color w:val="FF0000"/>
-                <w:sz w:val="20"/>
-                <w:szCs w:val="20"/>
-              </w:rPr>
-              <w:t>400</w:t>
-            </w:r>
-          </w:p>
-          <w:p>
-            <w:pPr>
-              <w:pStyle w:val="ListParagraph"/>
-              <w:ind w:left="0"/>
-              <w:rPr>
-                <w:rFonts w:ascii="Times New Roman" w:hAnsi="Times New Roman" w:cs="Times New Roman"/>
-                <w:color w:val="000000" w:themeColor="text1"/>
-                <w:sz w:val="20"/>
-                <w:szCs w:val="20"/>
-              </w:rPr>
-            </w:pPr>
-            <w:r>
-              <w:rPr>
-                <w:rFonts w:ascii="Times New Roman" w:hAnsi="Times New Roman" w:cs="Times New Roman"/>
-                <w:color w:val="000000" w:themeColor="text1"/>
-                <w:sz w:val="20"/>
-                <w:szCs w:val="20"/>
-              </w:rPr>
-              <w:t>Request parameters are invalid.</w:t>
-            </w:r>
-          </w:p>
-        </w:tc>
-        <w:tc>
-          <w:tcPr>
-            <w:tcW w:w="9355" w:type="dxa"/>
-            <w:shd w:val="clear" w:color="auto" w:fill="auto"/>
-            <w:vAlign w:val="center"/>
-          </w:tcPr>
+                <w:rFonts w:ascii="Consolas" w:hAnsi="Consolas" w:cs="Consolas"/>
+                <w:color w:val="000000"/>
+                <w:sz w:val="19"/>
+                <w:szCs w:val="19"/>
+                <w:lang w:val="vi-VN"/>
+              </w:rPr>
+            </w:pPr>
+            <w:r>
+              <w:rPr>
+                <w:rFonts w:ascii="Consolas" w:hAnsi="Consolas" w:cs="Consolas"/>
+                <w:color w:val="000000"/>
+                <w:sz w:val="19"/>
+                <w:szCs w:val="19"/>
+                <w:lang w:val="vi-VN"/>
+              </w:rPr>
+              <w:t>{</w:t>
+            </w:r>
+          </w:p>
           <w:p>
             <w:pPr>
               <w:autoSpaceDE w:val="0"/>
@@ -1411,20 +1439,38 @@
                 <w:color w:val="000000"/>
                 <w:sz w:val="19"/>
                 <w:szCs w:val="19"/>
-                <w:highlight w:val="white"/>
-                <w:lang w:val="vi-VN"/>
-              </w:rPr>
-            </w:pPr>
-            <w:r>
-              <w:rPr>
-                <w:rFonts w:ascii="Consolas" w:hAnsi="Consolas" w:cs="Consolas"/>
-                <w:color w:val="000000"/>
-                <w:sz w:val="19"/>
-                <w:szCs w:val="19"/>
-                <w:highlight w:val="white"/>
-                <w:lang w:val="vi-VN"/>
-              </w:rPr>
-              <w:t>{</w:t>
+                <w:lang w:val="vi-VN"/>
+              </w:rPr>
+            </w:pPr>
+            <w:r>
+              <w:rPr>
+                <w:rFonts w:ascii="Consolas" w:hAnsi="Consolas" w:cs="Consolas"/>
+                <w:color w:val="000000"/>
+                <w:sz w:val="19"/>
+                <w:szCs w:val="19"/>
+                <w:lang w:val="vi-VN"/>
+              </w:rPr>
+              <w:t xml:space="preserve">  </w:t>
+            </w:r>
+            <w:r>
+              <w:rPr>
+                <w:rFonts w:ascii="Consolas" w:hAnsi="Consolas" w:cs="Consolas"/>
+                <w:color w:val="2E75B6"/>
+                <w:sz w:val="19"/>
+                <w:szCs w:val="19"/>
+                <w:lang w:val="vi-VN"/>
+              </w:rPr>
+              <w:t>"PrescriptionImage"</w:t>
+            </w:r>
+            <w:r>
+              <w:rPr>
+                <w:rFonts w:ascii="Consolas" w:hAnsi="Consolas" w:cs="Consolas"/>
+                <w:color w:val="000000"/>
+                <w:sz w:val="19"/>
+                <w:szCs w:val="19"/>
+                <w:lang w:val="vi-VN"/>
+              </w:rPr>
+              <w:t>: {</w:t>
             </w:r>
           </w:p>
           <w:p>
@@ -1437,20 +1483,18 @@
                 <w:color w:val="000000"/>
                 <w:sz w:val="19"/>
                 <w:szCs w:val="19"/>
-                <w:highlight w:val="white"/>
-                <w:lang w:val="vi-VN"/>
-              </w:rPr>
-            </w:pPr>
-            <w:r>
-              <w:rPr>
-                <w:rFonts w:ascii="Consolas" w:hAnsi="Consolas" w:cs="Consolas"/>
-                <w:color w:val="000000"/>
-                <w:sz w:val="19"/>
-                <w:szCs w:val="19"/>
-                <w:highlight w:val="white"/>
-                <w:lang w:val="vi-VN"/>
-              </w:rPr>
-              <w:t xml:space="preserve">  </w:t>
+                <w:lang w:val="vi-VN"/>
+              </w:rPr>
+            </w:pPr>
+            <w:r>
+              <w:rPr>
+                <w:rFonts w:ascii="Consolas" w:hAnsi="Consolas" w:cs="Consolas"/>
+                <w:color w:val="000000"/>
+                <w:sz w:val="19"/>
+                <w:szCs w:val="19"/>
+                <w:lang w:val="vi-VN"/>
+              </w:rPr>
+              <w:t xml:space="preserve">    </w:t>
             </w:r>
             <w:r>
               <w:rPr>
@@ -1458,172 +1502,21 @@
                 <w:color w:val="2E75B6"/>
                 <w:sz w:val="19"/>
                 <w:szCs w:val="19"/>
-                <w:highlight w:val="white"/>
-                <w:lang w:val="vi-VN"/>
-              </w:rPr>
-              <w:t>"Errors"</w:t>
-            </w:r>
-            <w:r>
-              <w:rPr>
-                <w:rFonts w:ascii="Consolas" w:hAnsi="Consolas" w:cs="Consolas"/>
-                <w:color w:val="000000"/>
-                <w:sz w:val="19"/>
-                <w:szCs w:val="19"/>
-                <w:highlight w:val="white"/>
-                <w:lang w:val="vi-VN"/>
-              </w:rPr>
-              <w:t>: [</w:t>
-            </w:r>
-            <w:r>
-              <w:rPr>
-                <w:rFonts w:ascii="Consolas" w:hAnsi="Consolas" w:cs="Consolas"/>
-                <w:color w:val="A31515"/>
-                <w:sz w:val="19"/>
-                <w:szCs w:val="19"/>
-                <w:highlight w:val="white"/>
-                <w:lang w:val="vi-VN"/>
-              </w:rPr>
-              <w:t>""</w:t>
-            </w:r>
-            <w:r>
-              <w:rPr>
-                <w:rFonts w:ascii="Consolas" w:hAnsi="Consolas" w:cs="Consolas"/>
-                <w:color w:val="000000"/>
-                <w:sz w:val="19"/>
-                <w:szCs w:val="19"/>
-                <w:highlight w:val="white"/>
-                <w:lang w:val="vi-VN"/>
-              </w:rPr>
-              <w:t xml:space="preserve">, </w:t>
-            </w:r>
-            <w:r>
-              <w:rPr>
-                <w:rFonts w:ascii="Consolas" w:hAnsi="Consolas" w:cs="Consolas"/>
-                <w:color w:val="A31515"/>
-                <w:sz w:val="19"/>
-                <w:szCs w:val="19"/>
-                <w:highlight w:val="white"/>
-                <w:lang w:val="vi-VN"/>
-              </w:rPr>
-              <w:t>""</w:t>
-            </w:r>
-            <w:r>
-              <w:rPr>
-                <w:rFonts w:ascii="Consolas" w:hAnsi="Consolas" w:cs="Consolas"/>
-                <w:color w:val="000000"/>
-                <w:sz w:val="19"/>
-                <w:szCs w:val="19"/>
-                <w:highlight w:val="white"/>
-                <w:lang w:val="vi-VN"/>
-              </w:rPr>
-              <w:t xml:space="preserve">, </w:t>
-            </w:r>
-            <w:r>
-              <w:rPr>
-                <w:rFonts w:ascii="Consolas" w:hAnsi="Consolas" w:cs="Consolas"/>
-                <w:color w:val="A31515"/>
-                <w:sz w:val="19"/>
-                <w:szCs w:val="19"/>
-                <w:highlight w:val="white"/>
-                <w:lang w:val="vi-VN"/>
-              </w:rPr>
-              <w:t>""</w:t>
-            </w:r>
-            <w:r>
-              <w:rPr>
-                <w:rFonts w:ascii="Consolas" w:hAnsi="Consolas" w:cs="Consolas"/>
-                <w:color w:val="000000"/>
-                <w:sz w:val="19"/>
-                <w:szCs w:val="19"/>
-                <w:highlight w:val="white"/>
-                <w:lang w:val="vi-VN"/>
-              </w:rPr>
-              <w:t>]</w:t>
-            </w:r>
-          </w:p>
-          <w:p>
-            <w:pPr>
-              <w:rPr>
-                <w:rStyle w:val="sbrace"/>
-                <w:rFonts w:ascii="Times New Roman" w:hAnsi="Times New Roman" w:cs="Times New Roman"/>
-                <w:color w:val="000000" w:themeColor="text1"/>
-                <w:sz w:val="20"/>
-                <w:szCs w:val="20"/>
-              </w:rPr>
-            </w:pPr>
-            <w:r>
-              <w:rPr>
-                <w:rFonts w:ascii="Consolas" w:hAnsi="Consolas" w:cs="Consolas"/>
-                <w:color w:val="000000"/>
-                <w:sz w:val="19"/>
-                <w:szCs w:val="19"/>
-                <w:highlight w:val="white"/>
-                <w:lang w:val="vi-VN"/>
-              </w:rPr>
-              <w:t>}</w:t>
-            </w:r>
-          </w:p>
-        </w:tc>
-      </w:tr>
-      <w:tr>
-        <w:tc>
-          <w:tcPr>
-            <w:tcW w:w="1560" w:type="dxa"/>
-            <w:shd w:val="clear" w:color="auto" w:fill="auto"/>
-            <w:vAlign w:val="center"/>
-          </w:tcPr>
-          <w:p>
-            <w:pPr>
-              <w:pStyle w:val="ListParagraph"/>
-              <w:ind w:left="0"/>
-              <w:jc w:val="center"/>
-              <w:rPr>
-                <w:rFonts w:ascii="Times New Roman" w:hAnsi="Times New Roman" w:cs="Times New Roman"/>
-                <w:b/>
-                <w:color w:val="FF0000"/>
-                <w:sz w:val="20"/>
-                <w:szCs w:val="20"/>
-              </w:rPr>
-            </w:pPr>
-            <w:r>
-              <w:rPr>
-                <w:rFonts w:ascii="Times New Roman" w:hAnsi="Times New Roman" w:cs="Times New Roman"/>
-                <w:b/>
-                <w:color w:val="FF0000"/>
-                <w:sz w:val="20"/>
-                <w:szCs w:val="20"/>
-              </w:rPr>
-              <w:t>401</w:t>
-            </w:r>
-          </w:p>
-          <w:p>
-            <w:pPr>
-              <w:pStyle w:val="ListParagraph"/>
-              <w:ind w:left="0"/>
-              <w:rPr>
-                <w:rFonts w:ascii="Times New Roman" w:hAnsi="Times New Roman" w:cs="Times New Roman"/>
-                <w:color w:val="000000" w:themeColor="text1"/>
-                <w:sz w:val="20"/>
-                <w:szCs w:val="20"/>
-              </w:rPr>
-            </w:pPr>
-            <w:r>
-              <w:rPr>
-                <w:rFonts w:ascii="Times New Roman" w:hAnsi="Times New Roman" w:cs="Times New Roman"/>
-                <w:color w:val="000000" w:themeColor="text1"/>
-                <w:sz w:val="20"/>
-                <w:szCs w:val="20"/>
-              </w:rPr>
-              <w:t>No email or password contained in request header. Front-end should redirect user to login page.</w:t>
-            </w:r>
-          </w:p>
-        </w:tc>
-        <w:tc>
-          <w:tcPr>
-            <w:tcW w:w="9355" w:type="dxa"/>
-            <w:shd w:val="clear" w:color="auto" w:fill="auto"/>
-            <w:vAlign w:val="center"/>
-          </w:tcPr>
+                <w:lang w:val="vi-VN"/>
+              </w:rPr>
+              <w:t>"Created"</w:t>
+            </w:r>
+            <w:r>
+              <w:rPr>
+                <w:rFonts w:ascii="Consolas" w:hAnsi="Consolas" w:cs="Consolas"/>
+                <w:color w:val="000000"/>
+                <w:sz w:val="19"/>
+                <w:szCs w:val="19"/>
+                <w:lang w:val="vi-VN"/>
+              </w:rPr>
+              <w:t>: 0,</w:t>
+            </w:r>
+          </w:p>
           <w:p>
             <w:pPr>
               <w:autoSpaceDE w:val="0"/>
@@ -1634,20 +1527,38 @@
                 <w:color w:val="000000"/>
                 <w:sz w:val="19"/>
                 <w:szCs w:val="19"/>
-                <w:highlight w:val="white"/>
-                <w:lang w:val="vi-VN"/>
-              </w:rPr>
-            </w:pPr>
-            <w:r>
-              <w:rPr>
-                <w:rFonts w:ascii="Consolas" w:hAnsi="Consolas" w:cs="Consolas"/>
-                <w:color w:val="000000"/>
-                <w:sz w:val="19"/>
-                <w:szCs w:val="19"/>
-                <w:highlight w:val="white"/>
-                <w:lang w:val="vi-VN"/>
-              </w:rPr>
-              <w:t>{</w:t>
+                <w:lang w:val="vi-VN"/>
+              </w:rPr>
+            </w:pPr>
+            <w:r>
+              <w:rPr>
+                <w:rFonts w:ascii="Consolas" w:hAnsi="Consolas" w:cs="Consolas"/>
+                <w:color w:val="000000"/>
+                <w:sz w:val="19"/>
+                <w:szCs w:val="19"/>
+                <w:lang w:val="vi-VN"/>
+              </w:rPr>
+              <w:t xml:space="preserve">    </w:t>
+            </w:r>
+            <w:r>
+              <w:rPr>
+                <w:rFonts w:ascii="Consolas" w:hAnsi="Consolas" w:cs="Consolas"/>
+                <w:color w:val="2E75B6"/>
+                <w:sz w:val="19"/>
+                <w:szCs w:val="19"/>
+                <w:lang w:val="vi-VN"/>
+              </w:rPr>
+              <w:t>"Creator"</w:t>
+            </w:r>
+            <w:r>
+              <w:rPr>
+                <w:rFonts w:ascii="Consolas" w:hAnsi="Consolas" w:cs="Consolas"/>
+                <w:color w:val="000000"/>
+                <w:sz w:val="19"/>
+                <w:szCs w:val="19"/>
+                <w:lang w:val="vi-VN"/>
+              </w:rPr>
+              <w:t>: 0,</w:t>
             </w:r>
           </w:p>
           <w:p>
@@ -1660,20 +1571,18 @@
                 <w:color w:val="000000"/>
                 <w:sz w:val="19"/>
                 <w:szCs w:val="19"/>
-                <w:highlight w:val="white"/>
-                <w:lang w:val="vi-VN"/>
-              </w:rPr>
-            </w:pPr>
-            <w:r>
-              <w:rPr>
-                <w:rFonts w:ascii="Consolas" w:hAnsi="Consolas" w:cs="Consolas"/>
-                <w:color w:val="000000"/>
-                <w:sz w:val="19"/>
-                <w:szCs w:val="19"/>
-                <w:highlight w:val="white"/>
-                <w:lang w:val="vi-VN"/>
-              </w:rPr>
-              <w:t xml:space="preserve">  </w:t>
+                <w:lang w:val="vi-VN"/>
+              </w:rPr>
+            </w:pPr>
+            <w:r>
+              <w:rPr>
+                <w:rFonts w:ascii="Consolas" w:hAnsi="Consolas" w:cs="Consolas"/>
+                <w:color w:val="000000"/>
+                <w:sz w:val="19"/>
+                <w:szCs w:val="19"/>
+                <w:lang w:val="vi-VN"/>
+              </w:rPr>
+              <w:t xml:space="preserve">    </w:t>
             </w:r>
             <w:r>
               <w:rPr>
@@ -1681,117 +1590,21 @@
                 <w:color w:val="2E75B6"/>
                 <w:sz w:val="19"/>
                 <w:szCs w:val="19"/>
-                <w:highlight w:val="white"/>
-                <w:lang w:val="vi-VN"/>
-              </w:rPr>
-              <w:t>"Error"</w:t>
-            </w:r>
-            <w:r>
-              <w:rPr>
-                <w:rFonts w:ascii="Consolas" w:hAnsi="Consolas" w:cs="Consolas"/>
-                <w:color w:val="000000"/>
-                <w:sz w:val="19"/>
-                <w:szCs w:val="19"/>
-                <w:highlight w:val="white"/>
-                <w:lang w:val="vi-VN"/>
-              </w:rPr>
-              <w:t xml:space="preserve">: </w:t>
-            </w:r>
-            <w:r>
-              <w:rPr>
-                <w:rFonts w:ascii="Consolas" w:hAnsi="Consolas" w:cs="Consolas"/>
-                <w:color w:val="A31515"/>
-                <w:sz w:val="19"/>
-                <w:szCs w:val="19"/>
-                <w:highlight w:val="white"/>
-                <w:lang w:val="vi-VN"/>
-              </w:rPr>
-              <w:t>"W012"</w:t>
-            </w:r>
-          </w:p>
-          <w:p>
-            <w:pPr>
-              <w:rPr>
-                <w:rStyle w:val="sbrace"/>
-                <w:rFonts w:ascii="Times New Roman" w:hAnsi="Times New Roman" w:cs="Times New Roman"/>
-                <w:color w:val="000000" w:themeColor="text1"/>
-                <w:sz w:val="20"/>
-                <w:szCs w:val="20"/>
-              </w:rPr>
-            </w:pPr>
-            <w:r>
-              <w:rPr>
-                <w:rFonts w:ascii="Consolas" w:hAnsi="Consolas" w:cs="Consolas"/>
-                <w:color w:val="000000"/>
-                <w:sz w:val="19"/>
-                <w:szCs w:val="19"/>
-                <w:highlight w:val="white"/>
-                <w:lang w:val="vi-VN"/>
-              </w:rPr>
-              <w:t>}</w:t>
-            </w:r>
-          </w:p>
-        </w:tc>
-      </w:tr>
-      <w:tr>
-        <w:tc>
-          <w:tcPr>
-            <w:tcW w:w="1560" w:type="dxa"/>
-            <w:shd w:val="clear" w:color="auto" w:fill="auto"/>
-            <w:vAlign w:val="center"/>
-          </w:tcPr>
-          <w:p>
-            <w:pPr>
-              <w:pStyle w:val="ListParagraph"/>
-              <w:ind w:left="0"/>
-              <w:jc w:val="center"/>
-              <w:rPr>
-                <w:rFonts w:ascii="Times New Roman" w:hAnsi="Times New Roman" w:cs="Times New Roman"/>
-                <w:b/>
-                <w:color w:val="FF0000"/>
-                <w:sz w:val="20"/>
-                <w:szCs w:val="20"/>
-              </w:rPr>
-            </w:pPr>
-            <w:r>
-              <w:rPr>
-                <w:rFonts w:ascii="Times New Roman" w:hAnsi="Times New Roman" w:cs="Times New Roman"/>
-                <w:b/>
-                <w:color w:val="FF0000"/>
-                <w:sz w:val="20"/>
-                <w:szCs w:val="20"/>
-              </w:rPr>
-              <w:t>401</w:t>
-            </w:r>
-          </w:p>
-          <w:p>
-            <w:pPr>
-              <w:pStyle w:val="ListParagraph"/>
-              <w:ind w:left="0"/>
-              <w:rPr>
-                <w:rFonts w:ascii="Times New Roman" w:hAnsi="Times New Roman" w:cs="Times New Roman"/>
-                <w:color w:val="000000" w:themeColor="text1"/>
-                <w:sz w:val="20"/>
-                <w:szCs w:val="20"/>
-              </w:rPr>
-            </w:pPr>
-            <w:r>
-              <w:rPr>
-                <w:rFonts w:ascii="Times New Roman" w:hAnsi="Times New Roman" w:cs="Times New Roman"/>
-                <w:color w:val="000000" w:themeColor="text1"/>
-                <w:sz w:val="20"/>
-                <w:szCs w:val="20"/>
-              </w:rPr>
-              <w:t>Account has been disabled.</w:t>
-            </w:r>
-          </w:p>
-        </w:tc>
-        <w:tc>
-          <w:tcPr>
-            <w:tcW w:w="9355" w:type="dxa"/>
-            <w:shd w:val="clear" w:color="auto" w:fill="auto"/>
-            <w:vAlign w:val="center"/>
-          </w:tcPr>
+                <w:lang w:val="vi-VN"/>
+              </w:rPr>
+              <w:t>"Owner"</w:t>
+            </w:r>
+            <w:r>
+              <w:rPr>
+                <w:rFonts w:ascii="Consolas" w:hAnsi="Consolas" w:cs="Consolas"/>
+                <w:color w:val="000000"/>
+                <w:sz w:val="19"/>
+                <w:szCs w:val="19"/>
+                <w:lang w:val="vi-VN"/>
+              </w:rPr>
+              <w:t>: 0</w:t>
+            </w:r>
+          </w:p>
           <w:p>
             <w:pPr>
               <w:autoSpaceDE w:val="0"/>
@@ -1802,20 +1615,18 @@
                 <w:color w:val="000000"/>
                 <w:sz w:val="19"/>
                 <w:szCs w:val="19"/>
-                <w:highlight w:val="white"/>
-                <w:lang w:val="vi-VN"/>
-              </w:rPr>
-            </w:pPr>
-            <w:r>
-              <w:rPr>
-                <w:rFonts w:ascii="Consolas" w:hAnsi="Consolas" w:cs="Consolas"/>
-                <w:color w:val="000000"/>
-                <w:sz w:val="19"/>
-                <w:szCs w:val="19"/>
-                <w:highlight w:val="white"/>
-                <w:lang w:val="vi-VN"/>
-              </w:rPr>
-              <w:t>{</w:t>
+                <w:lang w:val="vi-VN"/>
+              </w:rPr>
+            </w:pPr>
+            <w:r>
+              <w:rPr>
+                <w:rFonts w:ascii="Consolas" w:hAnsi="Consolas" w:cs="Consolas"/>
+                <w:color w:val="000000"/>
+                <w:sz w:val="19"/>
+                <w:szCs w:val="19"/>
+                <w:lang w:val="vi-VN"/>
+              </w:rPr>
+              <w:t xml:space="preserve">  }</w:t>
             </w:r>
           </w:p>
           <w:p>
@@ -1824,80 +1635,84 @@
               <w:autoSpaceDN w:val="0"/>
               <w:adjustRightInd w:val="0"/>
               <w:rPr>
-                <w:rFonts w:ascii="Consolas" w:hAnsi="Consolas" w:cs="Consolas"/>
-                <w:color w:val="000000"/>
-                <w:sz w:val="19"/>
-                <w:szCs w:val="19"/>
-                <w:highlight w:val="white"/>
-                <w:lang w:val="vi-VN"/>
-              </w:rPr>
-            </w:pPr>
-            <w:r>
-              <w:rPr>
-                <w:rFonts w:ascii="Consolas" w:hAnsi="Consolas" w:cs="Consolas"/>
-                <w:color w:val="000000"/>
-                <w:sz w:val="19"/>
-                <w:szCs w:val="19"/>
-                <w:highlight w:val="white"/>
-                <w:lang w:val="vi-VN"/>
-              </w:rPr>
-              <w:t xml:space="preserve">  </w:t>
-            </w:r>
-            <w:r>
-              <w:rPr>
-                <w:rFonts w:ascii="Consolas" w:hAnsi="Consolas" w:cs="Consolas"/>
-                <w:color w:val="2E75B6"/>
-                <w:sz w:val="19"/>
-                <w:szCs w:val="19"/>
-                <w:highlight w:val="white"/>
-                <w:lang w:val="vi-VN"/>
-              </w:rPr>
-              <w:t>"Error"</w:t>
-            </w:r>
-            <w:r>
-              <w:rPr>
-                <w:rFonts w:ascii="Consolas" w:hAnsi="Consolas" w:cs="Consolas"/>
-                <w:color w:val="000000"/>
-                <w:sz w:val="19"/>
-                <w:szCs w:val="19"/>
-                <w:highlight w:val="white"/>
-                <w:lang w:val="vi-VN"/>
-              </w:rPr>
-              <w:t xml:space="preserve">: </w:t>
-            </w:r>
-            <w:r>
-              <w:rPr>
-                <w:rFonts w:ascii="Consolas" w:hAnsi="Consolas" w:cs="Consolas"/>
-                <w:color w:val="A31515"/>
-                <w:sz w:val="19"/>
-                <w:szCs w:val="19"/>
-                <w:highlight w:val="white"/>
-                <w:lang w:val="vi-VN"/>
-              </w:rPr>
-              <w:t>"</w:t>
-            </w:r>
-            <w:r>
-              <w:rPr>
-                <w:rFonts w:ascii="Consolas" w:hAnsi="Consolas" w:cs="Consolas"/>
-                <w:color w:val="A31515"/>
-                <w:sz w:val="19"/>
-                <w:szCs w:val="19"/>
-                <w:highlight w:val="white"/>
-              </w:rPr>
-              <w:t>W002</w:t>
-            </w:r>
-            <w:r>
-              <w:rPr>
-                <w:rFonts w:ascii="Consolas" w:hAnsi="Consolas" w:cs="Consolas"/>
-                <w:color w:val="A31515"/>
-                <w:sz w:val="19"/>
-                <w:szCs w:val="19"/>
-                <w:highlight w:val="white"/>
-                <w:lang w:val="vi-VN"/>
-              </w:rPr>
-              <w:t>"</w:t>
-            </w:r>
-          </w:p>
+                <w:rFonts w:ascii="Times New Roman" w:hAnsi="Times New Roman" w:cs="Times New Roman"/>
+                <w:color w:val="000000" w:themeColor="text1"/>
+                <w:sz w:val="20"/>
+                <w:szCs w:val="20"/>
+              </w:rPr>
+            </w:pPr>
+            <w:r>
+              <w:rPr>
+                <w:rFonts w:ascii="Consolas" w:hAnsi="Consolas" w:cs="Consolas"/>
+                <w:color w:val="000000"/>
+                <w:sz w:val="19"/>
+                <w:szCs w:val="19"/>
+                <w:lang w:val="vi-VN"/>
+              </w:rPr>
+              <w:t>}</w:t>
+            </w:r>
+          </w:p>
+        </w:tc>
+      </w:tr>
+      <w:tr>
+        <w:tc>
+          <w:tcPr>
+            <w:tcW w:w="1560" w:type="dxa"/>
+            <w:shd w:val="clear" w:color="auto" w:fill="auto"/>
+            <w:vAlign w:val="center"/>
+          </w:tcPr>
+          <w:p>
+            <w:pPr>
+              <w:pStyle w:val="ListParagraph"/>
+              <w:ind w:left="0"/>
+              <w:jc w:val="center"/>
+              <w:rPr>
+                <w:rFonts w:ascii="Times New Roman" w:hAnsi="Times New Roman" w:cs="Times New Roman"/>
+                <w:b/>
+                <w:color w:val="FF0000"/>
+                <w:sz w:val="20"/>
+                <w:szCs w:val="20"/>
+              </w:rPr>
+            </w:pPr>
+            <w:r>
+              <w:rPr>
+                <w:rFonts w:ascii="Times New Roman" w:hAnsi="Times New Roman" w:cs="Times New Roman"/>
+                <w:b/>
+                <w:color w:val="FF0000"/>
+                <w:sz w:val="20"/>
+                <w:szCs w:val="20"/>
+              </w:rPr>
+              <w:t>400</w:t>
+            </w:r>
+          </w:p>
+          <w:p>
+            <w:pPr>
+              <w:pStyle w:val="ListParagraph"/>
+              <w:ind w:left="0"/>
+              <w:rPr>
+                <w:rFonts w:ascii="Times New Roman" w:hAnsi="Times New Roman" w:cs="Times New Roman"/>
+                <w:color w:val="000000" w:themeColor="text1"/>
+                <w:sz w:val="20"/>
+                <w:szCs w:val="20"/>
+              </w:rPr>
+            </w:pPr>
+            <w:r>
+              <w:rPr>
+                <w:rFonts w:ascii="Times New Roman" w:hAnsi="Times New Roman" w:cs="Times New Roman"/>
+                <w:color w:val="000000" w:themeColor="text1"/>
+                <w:sz w:val="20"/>
+                <w:szCs w:val="20"/>
+              </w:rPr>
+              <w:t>Request parameters are invalid.</w:t>
+            </w:r>
+          </w:p>
+        </w:tc>
+        <w:tc>
+          <w:tcPr>
+            <w:tcW w:w="9355" w:type="dxa"/>
+            <w:shd w:val="clear" w:color="auto" w:fill="auto"/>
+            <w:vAlign w:val="center"/>
+          </w:tcPr>
           <w:p>
             <w:pPr>
               <w:autoSpaceDE w:val="0"/>
@@ -1921,79 +1736,9 @@
                 <w:highlight w:val="white"/>
                 <w:lang w:val="vi-VN"/>
               </w:rPr>
-              <w:t>}</w:t>
-            </w:r>
-          </w:p>
-        </w:tc>
-      </w:tr>
-      <w:tr>
-        <w:tc>
-          <w:tcPr>
-            <w:tcW w:w="1560" w:type="dxa"/>
-            <w:shd w:val="clear" w:color="auto" w:fill="auto"/>
-            <w:vAlign w:val="center"/>
-          </w:tcPr>
-          <w:p>
-            <w:pPr>
-              <w:pStyle w:val="ListParagraph"/>
-              <w:ind w:left="0"/>
-              <w:jc w:val="center"/>
-              <w:rPr>
-                <w:rFonts w:ascii="Times New Roman" w:hAnsi="Times New Roman" w:cs="Times New Roman"/>
-                <w:b/>
-                <w:color w:val="FF0000"/>
-                <w:sz w:val="20"/>
-                <w:szCs w:val="20"/>
-              </w:rPr>
-            </w:pPr>
-            <w:r>
-              <w:rPr>
-                <w:rFonts w:ascii="Times New Roman" w:hAnsi="Times New Roman" w:cs="Times New Roman"/>
-                <w:b/>
-                <w:color w:val="FF0000"/>
-                <w:sz w:val="20"/>
-                <w:szCs w:val="20"/>
-              </w:rPr>
-              <w:t>401</w:t>
-            </w:r>
-          </w:p>
-          <w:p>
-            <w:pPr>
-              <w:pStyle w:val="ListParagraph"/>
-              <w:ind w:left="0"/>
-              <w:rPr>
-                <w:rFonts w:ascii="Times New Roman" w:hAnsi="Times New Roman" w:cs="Times New Roman"/>
-                <w:color w:val="000000" w:themeColor="text1"/>
-                <w:sz w:val="20"/>
-                <w:szCs w:val="20"/>
-              </w:rPr>
-            </w:pPr>
-            <w:r>
-              <w:rPr>
-                <w:rFonts w:ascii="Times New Roman" w:hAnsi="Times New Roman" w:cs="Times New Roman"/>
-                <w:color w:val="000000" w:themeColor="text1"/>
-                <w:sz w:val="20"/>
-                <w:szCs w:val="20"/>
-              </w:rPr>
-              <w:t>Account is pending</w:t>
-            </w:r>
-            <w:r>
-              <w:rPr>
-                <w:rFonts w:ascii="Times New Roman" w:hAnsi="Times New Roman" w:cs="Times New Roman"/>
-                <w:color w:val="000000" w:themeColor="text1"/>
-                <w:sz w:val="20"/>
-                <w:szCs w:val="20"/>
-              </w:rPr>
-              <w:t>.</w:t>
-            </w:r>
-          </w:p>
-        </w:tc>
-        <w:tc>
-          <w:tcPr>
-            <w:tcW w:w="9355" w:type="dxa"/>
-            <w:shd w:val="clear" w:color="auto" w:fill="auto"/>
-            <w:vAlign w:val="center"/>
-          </w:tcPr>
+              <w:t>{</w:t>
+            </w:r>
+          </w:p>
           <w:p>
             <w:pPr>
               <w:autoSpaceDE w:val="0"/>
@@ -2017,9 +1762,180 @@
                 <w:highlight w:val="white"/>
                 <w:lang w:val="vi-VN"/>
               </w:rPr>
-              <w:t>{</w:t>
-            </w:r>
-          </w:p>
+              <w:t xml:space="preserve">  </w:t>
+            </w:r>
+            <w:r>
+              <w:rPr>
+                <w:rFonts w:ascii="Consolas" w:hAnsi="Consolas" w:cs="Consolas"/>
+                <w:color w:val="2E75B6"/>
+                <w:sz w:val="19"/>
+                <w:szCs w:val="19"/>
+                <w:highlight w:val="white"/>
+                <w:lang w:val="vi-VN"/>
+              </w:rPr>
+              <w:t>"Errors"</w:t>
+            </w:r>
+            <w:r>
+              <w:rPr>
+                <w:rFonts w:ascii="Consolas" w:hAnsi="Consolas" w:cs="Consolas"/>
+                <w:color w:val="000000"/>
+                <w:sz w:val="19"/>
+                <w:szCs w:val="19"/>
+                <w:highlight w:val="white"/>
+                <w:lang w:val="vi-VN"/>
+              </w:rPr>
+              <w:t>: [</w:t>
+            </w:r>
+            <w:r>
+              <w:rPr>
+                <w:rFonts w:ascii="Consolas" w:hAnsi="Consolas" w:cs="Consolas"/>
+                <w:color w:val="A31515"/>
+                <w:sz w:val="19"/>
+                <w:szCs w:val="19"/>
+                <w:highlight w:val="white"/>
+                <w:lang w:val="vi-VN"/>
+              </w:rPr>
+              <w:t>""</w:t>
+            </w:r>
+            <w:r>
+              <w:rPr>
+                <w:rFonts w:ascii="Consolas" w:hAnsi="Consolas" w:cs="Consolas"/>
+                <w:color w:val="000000"/>
+                <w:sz w:val="19"/>
+                <w:szCs w:val="19"/>
+                <w:highlight w:val="white"/>
+                <w:lang w:val="vi-VN"/>
+              </w:rPr>
+              <w:t xml:space="preserve">, </w:t>
+            </w:r>
+            <w:r>
+              <w:rPr>
+                <w:rFonts w:ascii="Consolas" w:hAnsi="Consolas" w:cs="Consolas"/>
+                <w:color w:val="A31515"/>
+                <w:sz w:val="19"/>
+                <w:szCs w:val="19"/>
+                <w:highlight w:val="white"/>
+                <w:lang w:val="vi-VN"/>
+              </w:rPr>
+              <w:t>""</w:t>
+            </w:r>
+            <w:r>
+              <w:rPr>
+                <w:rFonts w:ascii="Consolas" w:hAnsi="Consolas" w:cs="Consolas"/>
+                <w:color w:val="000000"/>
+                <w:sz w:val="19"/>
+                <w:szCs w:val="19"/>
+                <w:highlight w:val="white"/>
+                <w:lang w:val="vi-VN"/>
+              </w:rPr>
+              <w:t xml:space="preserve">, </w:t>
+            </w:r>
+            <w:r>
+              <w:rPr>
+                <w:rFonts w:ascii="Consolas" w:hAnsi="Consolas" w:cs="Consolas"/>
+                <w:color w:val="A31515"/>
+                <w:sz w:val="19"/>
+                <w:szCs w:val="19"/>
+                <w:highlight w:val="white"/>
+                <w:lang w:val="vi-VN"/>
+              </w:rPr>
+              <w:t>""</w:t>
+            </w:r>
+            <w:r>
+              <w:rPr>
+                <w:rFonts w:ascii="Consolas" w:hAnsi="Consolas" w:cs="Consolas"/>
+                <w:color w:val="000000"/>
+                <w:sz w:val="19"/>
+                <w:szCs w:val="19"/>
+                <w:highlight w:val="white"/>
+                <w:lang w:val="vi-VN"/>
+              </w:rPr>
+              <w:t>]</w:t>
+            </w:r>
+          </w:p>
+          <w:p>
+            <w:pPr>
+              <w:rPr>
+                <w:rStyle w:val="sbrace"/>
+                <w:rFonts w:ascii="Times New Roman" w:hAnsi="Times New Roman" w:cs="Times New Roman"/>
+                <w:color w:val="000000" w:themeColor="text1"/>
+                <w:sz w:val="20"/>
+                <w:szCs w:val="20"/>
+              </w:rPr>
+            </w:pPr>
+            <w:r>
+              <w:rPr>
+                <w:rFonts w:ascii="Consolas" w:hAnsi="Consolas" w:cs="Consolas"/>
+                <w:color w:val="000000"/>
+                <w:sz w:val="19"/>
+                <w:szCs w:val="19"/>
+                <w:highlight w:val="white"/>
+                <w:lang w:val="vi-VN"/>
+              </w:rPr>
+              <w:t>}</w:t>
+            </w:r>
+          </w:p>
+        </w:tc>
+      </w:tr>
+      <w:tr>
+        <w:tc>
+          <w:tcPr>
+            <w:tcW w:w="1560" w:type="dxa"/>
+            <w:shd w:val="clear" w:color="auto" w:fill="auto"/>
+            <w:vAlign w:val="center"/>
+          </w:tcPr>
+          <w:p>
+            <w:pPr>
+              <w:pStyle w:val="ListParagraph"/>
+              <w:ind w:left="0"/>
+              <w:jc w:val="center"/>
+              <w:rPr>
+                <w:rFonts w:ascii="Times New Roman" w:hAnsi="Times New Roman" w:cs="Times New Roman"/>
+                <w:b/>
+                <w:color w:val="FF0000"/>
+                <w:sz w:val="20"/>
+                <w:szCs w:val="20"/>
+              </w:rPr>
+            </w:pPr>
+            <w:r>
+              <w:rPr>
+                <w:rFonts w:ascii="Times New Roman" w:hAnsi="Times New Roman" w:cs="Times New Roman"/>
+                <w:b/>
+                <w:color w:val="FF0000"/>
+                <w:sz w:val="20"/>
+                <w:szCs w:val="20"/>
+              </w:rPr>
+              <w:t>401</w:t>
+            </w:r>
+          </w:p>
+          <w:p>
+            <w:pPr>
+              <w:pStyle w:val="ListParagraph"/>
+              <w:ind w:left="0"/>
+              <w:rPr>
+                <w:rFonts w:ascii="Times New Roman" w:hAnsi="Times New Roman" w:cs="Times New Roman"/>
+                <w:color w:val="000000" w:themeColor="text1"/>
+                <w:sz w:val="20"/>
+                <w:szCs w:val="20"/>
+              </w:rPr>
+            </w:pPr>
+            <w:r>
+              <w:rPr>
+                <w:rFonts w:ascii="Times New Roman" w:hAnsi="Times New Roman" w:cs="Times New Roman"/>
+                <w:color w:val="000000" w:themeColor="text1"/>
+                <w:sz w:val="20"/>
+                <w:szCs w:val="20"/>
+              </w:rPr>
+              <w:t>No email or password contained in request header. Front-end should redirect user to login page.</w:t>
+            </w:r>
+          </w:p>
+        </w:tc>
+        <w:tc>
+          <w:tcPr>
+            <w:tcW w:w="9355" w:type="dxa"/>
+            <w:shd w:val="clear" w:color="auto" w:fill="auto"/>
+            <w:vAlign w:val="center"/>
+          </w:tcPr>
           <w:p>
             <w:pPr>
               <w:autoSpaceDE w:val="0"/>
@@ -2043,61 +1959,7 @@
                 <w:highlight w:val="white"/>
                 <w:lang w:val="vi-VN"/>
               </w:rPr>
-              <w:t xml:space="preserve">  </w:t>
-            </w:r>
-            <w:r>
-              <w:rPr>
-                <w:rFonts w:ascii="Consolas" w:hAnsi="Consolas" w:cs="Consolas"/>
-                <w:color w:val="2E75B6"/>
-                <w:sz w:val="19"/>
-                <w:szCs w:val="19"/>
-                <w:highlight w:val="white"/>
-                <w:lang w:val="vi-VN"/>
-              </w:rPr>
-              <w:t>"Error"</w:t>
-            </w:r>
-            <w:r>
-              <w:rPr>
-                <w:rFonts w:ascii="Consolas" w:hAnsi="Consolas" w:cs="Consolas"/>
-                <w:color w:val="000000"/>
-                <w:sz w:val="19"/>
-                <w:szCs w:val="19"/>
-                <w:highlight w:val="white"/>
-                <w:lang w:val="vi-VN"/>
-              </w:rPr>
-              <w:t xml:space="preserve">: </w:t>
-            </w:r>
-            <w:r>
-              <w:rPr>
-                <w:rFonts w:ascii="Consolas" w:hAnsi="Consolas" w:cs="Consolas"/>
-                <w:color w:val="A31515"/>
-                <w:sz w:val="19"/>
-                <w:szCs w:val="19"/>
-                <w:highlight w:val="white"/>
-                <w:lang w:val="vi-VN"/>
-              </w:rPr>
-              <w:t>"</w:t>
-            </w:r>
-            <w:r>
-              <w:rPr>
-                <w:rFonts w:ascii="Consolas" w:hAnsi="Consolas" w:cs="Consolas"/>
-                <w:color w:val="A31515"/>
-                <w:sz w:val="19"/>
-                <w:szCs w:val="19"/>
-                <w:highlight w:val="white"/>
-              </w:rPr>
-              <w:t>W001</w:t>
-            </w:r>
-            <w:r>
-              <w:rPr>
-                <w:rFonts w:ascii="Consolas" w:hAnsi="Consolas" w:cs="Consolas"/>
-                <w:color w:val="A31515"/>
-                <w:sz w:val="19"/>
-                <w:szCs w:val="19"/>
-                <w:highlight w:val="white"/>
-                <w:lang w:val="vi-VN"/>
-              </w:rPr>
-              <w:t>"</w:t>
+              <w:t>{</w:t>
             </w:r>
           </w:p>
           <w:p>
@@ -2123,6 +1985,61 @@
                 <w:highlight w:val="white"/>
                 <w:lang w:val="vi-VN"/>
               </w:rPr>
+              <w:t xml:space="preserve">  </w:t>
+            </w:r>
+            <w:r>
+              <w:rPr>
+                <w:rFonts w:ascii="Consolas" w:hAnsi="Consolas" w:cs="Consolas"/>
+                <w:color w:val="2E75B6"/>
+                <w:sz w:val="19"/>
+                <w:szCs w:val="19"/>
+                <w:highlight w:val="white"/>
+                <w:lang w:val="vi-VN"/>
+              </w:rPr>
+              <w:t>"Error"</w:t>
+            </w:r>
+            <w:r>
+              <w:rPr>
+                <w:rFonts w:ascii="Consolas" w:hAnsi="Consolas" w:cs="Consolas"/>
+                <w:color w:val="000000"/>
+                <w:sz w:val="19"/>
+                <w:szCs w:val="19"/>
+                <w:highlight w:val="white"/>
+                <w:lang w:val="vi-VN"/>
+              </w:rPr>
+              <w:t xml:space="preserve">: </w:t>
+            </w:r>
+            <w:r>
+              <w:rPr>
+                <w:rFonts w:ascii="Consolas" w:hAnsi="Consolas" w:cs="Consolas"/>
+                <w:color w:val="A31515"/>
+                <w:sz w:val="19"/>
+                <w:szCs w:val="19"/>
+                <w:highlight w:val="white"/>
+                <w:lang w:val="vi-VN"/>
+              </w:rPr>
+              <w:t>"W012"</w:t>
+            </w:r>
+          </w:p>
+          <w:p>
+            <w:pPr>
+              <w:rPr>
+                <w:rStyle w:val="sbrace"/>
+                <w:rFonts w:ascii="Times New Roman" w:hAnsi="Times New Roman" w:cs="Times New Roman"/>
+                <w:color w:val="000000" w:themeColor="text1"/>
+                <w:sz w:val="20"/>
+                <w:szCs w:val="20"/>
+              </w:rPr>
+            </w:pPr>
+            <w:r>
+              <w:rPr>
+                <w:rFonts w:ascii="Consolas" w:hAnsi="Consolas" w:cs="Consolas"/>
+                <w:color w:val="000000"/>
+                <w:sz w:val="19"/>
+                <w:szCs w:val="19"/>
+                <w:highlight w:val="white"/>
+                <w:lang w:val="vi-VN"/>
+              </w:rPr>
               <w:t>}</w:t>
             </w:r>
           </w:p>
@@ -2156,28 +2073,28 @@
                 <w:sz w:val="20"/>
                 <w:szCs w:val="20"/>
               </w:rPr>
-              <w:t>403</w:t>
-            </w:r>
-          </w:p>
-          <w:p>
-            <w:pPr>
-              <w:pStyle w:val="ListParagraph"/>
-              <w:ind w:left="0"/>
-              <w:rPr>
-                <w:rFonts w:ascii="Times New Roman" w:hAnsi="Times New Roman" w:cs="Times New Roman"/>
-                <w:color w:val="000000" w:themeColor="text1"/>
-                <w:sz w:val="20"/>
-                <w:szCs w:val="20"/>
-              </w:rPr>
-            </w:pPr>
-            <w:r>
-              <w:rPr>
-                <w:rFonts w:ascii="Times New Roman" w:hAnsi="Times New Roman" w:cs="Times New Roman"/>
-                <w:color w:val="000000" w:themeColor="text1"/>
-                <w:sz w:val="20"/>
-                <w:szCs w:val="20"/>
-              </w:rPr>
-              <w:t>Account is not allowed to access the function.</w:t>
+              <w:t>401</w:t>
+            </w:r>
+          </w:p>
+          <w:p>
+            <w:pPr>
+              <w:pStyle w:val="ListParagraph"/>
+              <w:ind w:left="0"/>
+              <w:rPr>
+                <w:rFonts w:ascii="Times New Roman" w:hAnsi="Times New Roman" w:cs="Times New Roman"/>
+                <w:color w:val="000000" w:themeColor="text1"/>
+                <w:sz w:val="20"/>
+                <w:szCs w:val="20"/>
+              </w:rPr>
+            </w:pPr>
+            <w:r>
+              <w:rPr>
+                <w:rFonts w:ascii="Times New Roman" w:hAnsi="Times New Roman" w:cs="Times New Roman"/>
+                <w:color w:val="000000" w:themeColor="text1"/>
+                <w:sz w:val="20"/>
+                <w:szCs w:val="20"/>
+              </w:rPr>
+              <w:t>Account has been disabled.</w:t>
             </w:r>
           </w:p>
         </w:tc>
@@ -2279,7 +2196,803 @@
                 <w:szCs w:val="19"/>
                 <w:highlight w:val="white"/>
               </w:rPr>
+              <w:t>W002</w:t>
+            </w:r>
+            <w:r>
+              <w:rPr>
+                <w:rFonts w:ascii="Consolas" w:hAnsi="Consolas" w:cs="Consolas"/>
+                <w:color w:val="A31515"/>
+                <w:sz w:val="19"/>
+                <w:szCs w:val="19"/>
+                <w:highlight w:val="white"/>
+                <w:lang w:val="vi-VN"/>
+              </w:rPr>
+              <w:t>"</w:t>
+            </w:r>
+          </w:p>
+          <w:p>
+            <w:pPr>
+              <w:autoSpaceDE w:val="0"/>
+              <w:autoSpaceDN w:val="0"/>
+              <w:adjustRightInd w:val="0"/>
+              <w:rPr>
+                <w:rFonts w:ascii="Consolas" w:hAnsi="Consolas" w:cs="Consolas"/>
+                <w:color w:val="000000"/>
+                <w:sz w:val="19"/>
+                <w:szCs w:val="19"/>
+                <w:highlight w:val="white"/>
+                <w:lang w:val="vi-VN"/>
+              </w:rPr>
+            </w:pPr>
+            <w:r>
+              <w:rPr>
+                <w:rFonts w:ascii="Consolas" w:hAnsi="Consolas" w:cs="Consolas"/>
+                <w:color w:val="000000"/>
+                <w:sz w:val="19"/>
+                <w:szCs w:val="19"/>
+                <w:highlight w:val="white"/>
+                <w:lang w:val="vi-VN"/>
+              </w:rPr>
+              <w:t>}</w:t>
+            </w:r>
+          </w:p>
+        </w:tc>
+      </w:tr>
+      <w:tr>
+        <w:tc>
+          <w:tcPr>
+            <w:tcW w:w="1560" w:type="dxa"/>
+            <w:shd w:val="clear" w:color="auto" w:fill="auto"/>
+            <w:vAlign w:val="center"/>
+          </w:tcPr>
+          <w:p>
+            <w:pPr>
+              <w:pStyle w:val="ListParagraph"/>
+              <w:ind w:left="0"/>
+              <w:jc w:val="center"/>
+              <w:rPr>
+                <w:rFonts w:ascii="Times New Roman" w:hAnsi="Times New Roman" w:cs="Times New Roman"/>
+                <w:b/>
+                <w:color w:val="FF0000"/>
+                <w:sz w:val="20"/>
+                <w:szCs w:val="20"/>
+              </w:rPr>
+            </w:pPr>
+            <w:r>
+              <w:rPr>
+                <w:rFonts w:ascii="Times New Roman" w:hAnsi="Times New Roman" w:cs="Times New Roman"/>
+                <w:b/>
+                <w:color w:val="FF0000"/>
+                <w:sz w:val="20"/>
+                <w:szCs w:val="20"/>
+              </w:rPr>
+              <w:t>401</w:t>
+            </w:r>
+          </w:p>
+          <w:p>
+            <w:pPr>
+              <w:pStyle w:val="ListParagraph"/>
+              <w:ind w:left="0"/>
+              <w:rPr>
+                <w:rFonts w:ascii="Times New Roman" w:hAnsi="Times New Roman" w:cs="Times New Roman"/>
+                <w:color w:val="000000" w:themeColor="text1"/>
+                <w:sz w:val="20"/>
+                <w:szCs w:val="20"/>
+              </w:rPr>
+            </w:pPr>
+            <w:r>
+              <w:rPr>
+                <w:rFonts w:ascii="Times New Roman" w:hAnsi="Times New Roman" w:cs="Times New Roman"/>
+                <w:color w:val="000000" w:themeColor="text1"/>
+                <w:sz w:val="20"/>
+                <w:szCs w:val="20"/>
+              </w:rPr>
+              <w:t>Account is pending</w:t>
+            </w:r>
+            <w:r>
+              <w:rPr>
+                <w:rFonts w:ascii="Times New Roman" w:hAnsi="Times New Roman" w:cs="Times New Roman"/>
+                <w:color w:val="000000" w:themeColor="text1"/>
+                <w:sz w:val="20"/>
+                <w:szCs w:val="20"/>
+              </w:rPr>
+              <w:t>.</w:t>
+            </w:r>
+          </w:p>
+        </w:tc>
+        <w:tc>
+          <w:tcPr>
+            <w:tcW w:w="9355" w:type="dxa"/>
+            <w:shd w:val="clear" w:color="auto" w:fill="auto"/>
+            <w:vAlign w:val="center"/>
+          </w:tcPr>
+          <w:p>
+            <w:pPr>
+              <w:autoSpaceDE w:val="0"/>
+              <w:autoSpaceDN w:val="0"/>
+              <w:adjustRightInd w:val="0"/>
+              <w:rPr>
+                <w:rFonts w:ascii="Consolas" w:hAnsi="Consolas" w:cs="Consolas"/>
+                <w:color w:val="000000"/>
+                <w:sz w:val="19"/>
+                <w:szCs w:val="19"/>
+                <w:highlight w:val="white"/>
+                <w:lang w:val="vi-VN"/>
+              </w:rPr>
+            </w:pPr>
+            <w:r>
+              <w:rPr>
+                <w:rFonts w:ascii="Consolas" w:hAnsi="Consolas" w:cs="Consolas"/>
+                <w:color w:val="000000"/>
+                <w:sz w:val="19"/>
+                <w:szCs w:val="19"/>
+                <w:highlight w:val="white"/>
+                <w:lang w:val="vi-VN"/>
+              </w:rPr>
+              <w:t>{</w:t>
+            </w:r>
+          </w:p>
+          <w:p>
+            <w:pPr>
+              <w:autoSpaceDE w:val="0"/>
+              <w:autoSpaceDN w:val="0"/>
+              <w:adjustRightInd w:val="0"/>
+              <w:rPr>
+                <w:rFonts w:ascii="Consolas" w:hAnsi="Consolas" w:cs="Consolas"/>
+                <w:color w:val="000000"/>
+                <w:sz w:val="19"/>
+                <w:szCs w:val="19"/>
+                <w:highlight w:val="white"/>
+                <w:lang w:val="vi-VN"/>
+              </w:rPr>
+            </w:pPr>
+            <w:r>
+              <w:rPr>
+                <w:rFonts w:ascii="Consolas" w:hAnsi="Consolas" w:cs="Consolas"/>
+                <w:color w:val="000000"/>
+                <w:sz w:val="19"/>
+                <w:szCs w:val="19"/>
+                <w:highlight w:val="white"/>
+                <w:lang w:val="vi-VN"/>
+              </w:rPr>
+              <w:t xml:space="preserve">  </w:t>
+            </w:r>
+            <w:r>
+              <w:rPr>
+                <w:rFonts w:ascii="Consolas" w:hAnsi="Consolas" w:cs="Consolas"/>
+                <w:color w:val="2E75B6"/>
+                <w:sz w:val="19"/>
+                <w:szCs w:val="19"/>
+                <w:highlight w:val="white"/>
+                <w:lang w:val="vi-VN"/>
+              </w:rPr>
+              <w:t>"Error"</w:t>
+            </w:r>
+            <w:r>
+              <w:rPr>
+                <w:rFonts w:ascii="Consolas" w:hAnsi="Consolas" w:cs="Consolas"/>
+                <w:color w:val="000000"/>
+                <w:sz w:val="19"/>
+                <w:szCs w:val="19"/>
+                <w:highlight w:val="white"/>
+                <w:lang w:val="vi-VN"/>
+              </w:rPr>
+              <w:t xml:space="preserve">: </w:t>
+            </w:r>
+            <w:r>
+              <w:rPr>
+                <w:rFonts w:ascii="Consolas" w:hAnsi="Consolas" w:cs="Consolas"/>
+                <w:color w:val="A31515"/>
+                <w:sz w:val="19"/>
+                <w:szCs w:val="19"/>
+                <w:highlight w:val="white"/>
+                <w:lang w:val="vi-VN"/>
+              </w:rPr>
+              <w:t>"</w:t>
+            </w:r>
+            <w:r>
+              <w:rPr>
+                <w:rFonts w:ascii="Consolas" w:hAnsi="Consolas" w:cs="Consolas"/>
+                <w:color w:val="A31515"/>
+                <w:sz w:val="19"/>
+                <w:szCs w:val="19"/>
+                <w:highlight w:val="white"/>
+              </w:rPr>
+              <w:t>W001</w:t>
+            </w:r>
+            <w:r>
+              <w:rPr>
+                <w:rFonts w:ascii="Consolas" w:hAnsi="Consolas" w:cs="Consolas"/>
+                <w:color w:val="A31515"/>
+                <w:sz w:val="19"/>
+                <w:szCs w:val="19"/>
+                <w:highlight w:val="white"/>
+                <w:lang w:val="vi-VN"/>
+              </w:rPr>
+              <w:t>"</w:t>
+            </w:r>
+          </w:p>
+          <w:p>
+            <w:pPr>
+              <w:autoSpaceDE w:val="0"/>
+              <w:autoSpaceDN w:val="0"/>
+              <w:adjustRightInd w:val="0"/>
+              <w:rPr>
+                <w:rFonts w:ascii="Consolas" w:hAnsi="Consolas" w:cs="Consolas"/>
+                <w:color w:val="000000"/>
+                <w:sz w:val="19"/>
+                <w:szCs w:val="19"/>
+                <w:highlight w:val="white"/>
+                <w:lang w:val="vi-VN"/>
+              </w:rPr>
+            </w:pPr>
+            <w:r>
+              <w:rPr>
+                <w:rFonts w:ascii="Consolas" w:hAnsi="Consolas" w:cs="Consolas"/>
+                <w:color w:val="000000"/>
+                <w:sz w:val="19"/>
+                <w:szCs w:val="19"/>
+                <w:highlight w:val="white"/>
+                <w:lang w:val="vi-VN"/>
+              </w:rPr>
+              <w:t>}</w:t>
+            </w:r>
+          </w:p>
+        </w:tc>
+      </w:tr>
+      <w:tr>
+        <w:tc>
+          <w:tcPr>
+            <w:tcW w:w="1560" w:type="dxa"/>
+            <w:shd w:val="clear" w:color="auto" w:fill="auto"/>
+            <w:vAlign w:val="center"/>
+          </w:tcPr>
+          <w:p>
+            <w:pPr>
+              <w:pStyle w:val="ListParagraph"/>
+              <w:ind w:left="0"/>
+              <w:jc w:val="center"/>
+              <w:rPr>
+                <w:rFonts w:ascii="Times New Roman" w:hAnsi="Times New Roman" w:cs="Times New Roman"/>
+                <w:b/>
+                <w:color w:val="FF0000"/>
+                <w:sz w:val="20"/>
+                <w:szCs w:val="20"/>
+              </w:rPr>
+            </w:pPr>
+            <w:r>
+              <w:rPr>
+                <w:rFonts w:ascii="Times New Roman" w:hAnsi="Times New Roman" w:cs="Times New Roman"/>
+                <w:b/>
+                <w:color w:val="FF0000"/>
+                <w:sz w:val="20"/>
+                <w:szCs w:val="20"/>
+              </w:rPr>
+              <w:t>403</w:t>
+            </w:r>
+          </w:p>
+          <w:p>
+            <w:pPr>
+              <w:pStyle w:val="ListParagraph"/>
+              <w:ind w:left="0"/>
+              <w:rPr>
+                <w:rFonts w:ascii="Times New Roman" w:hAnsi="Times New Roman" w:cs="Times New Roman"/>
+                <w:color w:val="000000" w:themeColor="text1"/>
+                <w:sz w:val="20"/>
+                <w:szCs w:val="20"/>
+              </w:rPr>
+            </w:pPr>
+            <w:r>
+              <w:rPr>
+                <w:rFonts w:ascii="Times New Roman" w:hAnsi="Times New Roman" w:cs="Times New Roman"/>
+                <w:color w:val="000000" w:themeColor="text1"/>
+                <w:sz w:val="20"/>
+                <w:szCs w:val="20"/>
+              </w:rPr>
+              <w:lastRenderedPageBreak/>
+              <w:t>Account is not allowed to access the function.</w:t>
+            </w:r>
+          </w:p>
+        </w:tc>
+        <w:tc>
+          <w:tcPr>
+            <w:tcW w:w="9355" w:type="dxa"/>
+            <w:shd w:val="clear" w:color="auto" w:fill="auto"/>
+            <w:vAlign w:val="center"/>
+          </w:tcPr>
+          <w:p>
+            <w:pPr>
+              <w:autoSpaceDE w:val="0"/>
+              <w:autoSpaceDN w:val="0"/>
+              <w:adjustRightInd w:val="0"/>
+              <w:rPr>
+                <w:rFonts w:ascii="Consolas" w:hAnsi="Consolas" w:cs="Consolas"/>
+                <w:color w:val="000000"/>
+                <w:sz w:val="19"/>
+                <w:szCs w:val="19"/>
+                <w:highlight w:val="white"/>
+                <w:lang w:val="vi-VN"/>
+              </w:rPr>
+            </w:pPr>
+            <w:r>
+              <w:rPr>
+                <w:rFonts w:ascii="Consolas" w:hAnsi="Consolas" w:cs="Consolas"/>
+                <w:color w:val="000000"/>
+                <w:sz w:val="19"/>
+                <w:szCs w:val="19"/>
+                <w:highlight w:val="white"/>
+                <w:lang w:val="vi-VN"/>
+              </w:rPr>
+              <w:lastRenderedPageBreak/>
+              <w:t>{</w:t>
+            </w:r>
+          </w:p>
+          <w:p>
+            <w:pPr>
+              <w:autoSpaceDE w:val="0"/>
+              <w:autoSpaceDN w:val="0"/>
+              <w:adjustRightInd w:val="0"/>
+              <w:rPr>
+                <w:rFonts w:ascii="Consolas" w:hAnsi="Consolas" w:cs="Consolas"/>
+                <w:color w:val="000000"/>
+                <w:sz w:val="19"/>
+                <w:szCs w:val="19"/>
+                <w:highlight w:val="white"/>
+                <w:lang w:val="vi-VN"/>
+              </w:rPr>
+            </w:pPr>
+            <w:r>
+              <w:rPr>
+                <w:rFonts w:ascii="Consolas" w:hAnsi="Consolas" w:cs="Consolas"/>
+                <w:color w:val="000000"/>
+                <w:sz w:val="19"/>
+                <w:szCs w:val="19"/>
+                <w:highlight w:val="white"/>
+                <w:lang w:val="vi-VN"/>
+              </w:rPr>
+              <w:t xml:space="preserve">  </w:t>
+            </w:r>
+            <w:r>
+              <w:rPr>
+                <w:rFonts w:ascii="Consolas" w:hAnsi="Consolas" w:cs="Consolas"/>
+                <w:color w:val="2E75B6"/>
+                <w:sz w:val="19"/>
+                <w:szCs w:val="19"/>
+                <w:highlight w:val="white"/>
+                <w:lang w:val="vi-VN"/>
+              </w:rPr>
+              <w:t>"Error"</w:t>
+            </w:r>
+            <w:r>
+              <w:rPr>
+                <w:rFonts w:ascii="Consolas" w:hAnsi="Consolas" w:cs="Consolas"/>
+                <w:color w:val="000000"/>
+                <w:sz w:val="19"/>
+                <w:szCs w:val="19"/>
+                <w:highlight w:val="white"/>
+                <w:lang w:val="vi-VN"/>
+              </w:rPr>
+              <w:t xml:space="preserve">: </w:t>
+            </w:r>
+            <w:r>
+              <w:rPr>
+                <w:rFonts w:ascii="Consolas" w:hAnsi="Consolas" w:cs="Consolas"/>
+                <w:color w:val="A31515"/>
+                <w:sz w:val="19"/>
+                <w:szCs w:val="19"/>
+                <w:highlight w:val="white"/>
+                <w:lang w:val="vi-VN"/>
+              </w:rPr>
+              <w:t>"</w:t>
+            </w:r>
+            <w:r>
+              <w:rPr>
+                <w:rFonts w:ascii="Consolas" w:hAnsi="Consolas" w:cs="Consolas"/>
+                <w:color w:val="A31515"/>
+                <w:sz w:val="19"/>
+                <w:szCs w:val="19"/>
+                <w:highlight w:val="white"/>
+              </w:rPr>
               <w:t>W013</w:t>
+            </w:r>
+            <w:r>
+              <w:rPr>
+                <w:rFonts w:ascii="Consolas" w:hAnsi="Consolas" w:cs="Consolas"/>
+                <w:color w:val="A31515"/>
+                <w:sz w:val="19"/>
+                <w:szCs w:val="19"/>
+                <w:highlight w:val="white"/>
+                <w:lang w:val="vi-VN"/>
+              </w:rPr>
+              <w:t>"</w:t>
+            </w:r>
+          </w:p>
+          <w:p>
+            <w:pPr>
+              <w:rPr>
+                <w:rStyle w:val="sbrace"/>
+                <w:rFonts w:ascii="Times New Roman" w:hAnsi="Times New Roman" w:cs="Times New Roman"/>
+                <w:color w:val="000000" w:themeColor="text1"/>
+                <w:sz w:val="20"/>
+                <w:szCs w:val="20"/>
+              </w:rPr>
+            </w:pPr>
+            <w:r>
+              <w:rPr>
+                <w:rFonts w:ascii="Consolas" w:hAnsi="Consolas" w:cs="Consolas"/>
+                <w:color w:val="000000"/>
+                <w:sz w:val="19"/>
+                <w:szCs w:val="19"/>
+                <w:highlight w:val="white"/>
+                <w:lang w:val="vi-VN"/>
+              </w:rPr>
+              <w:lastRenderedPageBreak/>
+              <w:t>}</w:t>
+            </w:r>
+          </w:p>
+        </w:tc>
+      </w:tr>
+      <w:tr>
+        <w:tc>
+          <w:tcPr>
+            <w:tcW w:w="1560" w:type="dxa"/>
+            <w:shd w:val="clear" w:color="auto" w:fill="auto"/>
+            <w:vAlign w:val="center"/>
+          </w:tcPr>
+          <w:p>
+            <w:pPr>
+              <w:pStyle w:val="ListParagraph"/>
+              <w:ind w:left="0"/>
+              <w:jc w:val="center"/>
+              <w:rPr>
+                <w:rFonts w:ascii="Times New Roman" w:hAnsi="Times New Roman" w:cs="Times New Roman"/>
+                <w:b/>
+                <w:color w:val="FF0000"/>
+                <w:sz w:val="20"/>
+                <w:szCs w:val="20"/>
+              </w:rPr>
+            </w:pPr>
+            <w:r>
+              <w:rPr>
+                <w:rFonts w:ascii="Times New Roman" w:hAnsi="Times New Roman" w:cs="Times New Roman"/>
+                <w:b/>
+                <w:color w:val="FF0000"/>
+                <w:sz w:val="20"/>
+                <w:szCs w:val="20"/>
+              </w:rPr>
+              <w:lastRenderedPageBreak/>
+              <w:t>403</w:t>
+            </w:r>
+          </w:p>
+          <w:p>
+            <w:pPr>
+              <w:pStyle w:val="ListParagraph"/>
+              <w:ind w:left="0"/>
+              <w:rPr>
+                <w:rFonts w:ascii="Times New Roman" w:hAnsi="Times New Roman" w:cs="Times New Roman"/>
+                <w:color w:val="000000" w:themeColor="text1"/>
+                <w:sz w:val="20"/>
+                <w:szCs w:val="20"/>
+              </w:rPr>
+            </w:pPr>
+            <w:r>
+              <w:rPr>
+                <w:rFonts w:ascii="Times New Roman" w:hAnsi="Times New Roman" w:cs="Times New Roman"/>
+                <w:color w:val="000000" w:themeColor="text1"/>
+                <w:sz w:val="20"/>
+                <w:szCs w:val="20"/>
+              </w:rPr>
+              <w:t>No active medical record owner is found.</w:t>
+            </w:r>
+          </w:p>
+        </w:tc>
+        <w:tc>
+          <w:tcPr>
+            <w:tcW w:w="9355" w:type="dxa"/>
+            <w:shd w:val="clear" w:color="auto" w:fill="auto"/>
+            <w:vAlign w:val="center"/>
+          </w:tcPr>
+          <w:p>
+            <w:pPr>
+              <w:autoSpaceDE w:val="0"/>
+              <w:autoSpaceDN w:val="0"/>
+              <w:adjustRightInd w:val="0"/>
+              <w:rPr>
+                <w:rFonts w:ascii="Consolas" w:hAnsi="Consolas" w:cs="Consolas"/>
+                <w:color w:val="000000"/>
+                <w:sz w:val="19"/>
+                <w:szCs w:val="19"/>
+                <w:highlight w:val="white"/>
+                <w:lang w:val="vi-VN"/>
+              </w:rPr>
+            </w:pPr>
+            <w:r>
+              <w:rPr>
+                <w:rFonts w:ascii="Consolas" w:hAnsi="Consolas" w:cs="Consolas"/>
+                <w:color w:val="000000"/>
+                <w:sz w:val="19"/>
+                <w:szCs w:val="19"/>
+                <w:highlight w:val="white"/>
+                <w:lang w:val="vi-VN"/>
+              </w:rPr>
+              <w:t>{</w:t>
+            </w:r>
+          </w:p>
+          <w:p>
+            <w:pPr>
+              <w:autoSpaceDE w:val="0"/>
+              <w:autoSpaceDN w:val="0"/>
+              <w:adjustRightInd w:val="0"/>
+              <w:rPr>
+                <w:rFonts w:ascii="Consolas" w:hAnsi="Consolas" w:cs="Consolas"/>
+                <w:color w:val="000000"/>
+                <w:sz w:val="19"/>
+                <w:szCs w:val="19"/>
+                <w:highlight w:val="white"/>
+                <w:lang w:val="vi-VN"/>
+              </w:rPr>
+            </w:pPr>
+            <w:r>
+              <w:rPr>
+                <w:rFonts w:ascii="Consolas" w:hAnsi="Consolas" w:cs="Consolas"/>
+                <w:color w:val="000000"/>
+                <w:sz w:val="19"/>
+                <w:szCs w:val="19"/>
+                <w:highlight w:val="white"/>
+                <w:lang w:val="vi-VN"/>
+              </w:rPr>
+              <w:t xml:space="preserve">  </w:t>
+            </w:r>
+            <w:r>
+              <w:rPr>
+                <w:rFonts w:ascii="Consolas" w:hAnsi="Consolas" w:cs="Consolas"/>
+                <w:color w:val="2E75B6"/>
+                <w:sz w:val="19"/>
+                <w:szCs w:val="19"/>
+                <w:highlight w:val="white"/>
+                <w:lang w:val="vi-VN"/>
+              </w:rPr>
+              <w:t>"Error"</w:t>
+            </w:r>
+            <w:r>
+              <w:rPr>
+                <w:rFonts w:ascii="Consolas" w:hAnsi="Consolas" w:cs="Consolas"/>
+                <w:color w:val="000000"/>
+                <w:sz w:val="19"/>
+                <w:szCs w:val="19"/>
+                <w:highlight w:val="white"/>
+                <w:lang w:val="vi-VN"/>
+              </w:rPr>
+              <w:t xml:space="preserve">: </w:t>
+            </w:r>
+            <w:r>
+              <w:rPr>
+                <w:rFonts w:ascii="Consolas" w:hAnsi="Consolas" w:cs="Consolas"/>
+                <w:color w:val="A31515"/>
+                <w:sz w:val="19"/>
+                <w:szCs w:val="19"/>
+                <w:highlight w:val="white"/>
+                <w:lang w:val="vi-VN"/>
+              </w:rPr>
+              <w:t>"</w:t>
+            </w:r>
+            <w:r>
+              <w:rPr>
+                <w:rFonts w:ascii="Consolas" w:hAnsi="Consolas" w:cs="Consolas"/>
+                <w:color w:val="A31515"/>
+                <w:sz w:val="19"/>
+                <w:szCs w:val="19"/>
+                <w:highlight w:val="white"/>
+              </w:rPr>
+              <w:t>W023</w:t>
+            </w:r>
+            <w:r>
+              <w:rPr>
+                <w:rFonts w:ascii="Consolas" w:hAnsi="Consolas" w:cs="Consolas"/>
+                <w:color w:val="A31515"/>
+                <w:sz w:val="19"/>
+                <w:szCs w:val="19"/>
+                <w:highlight w:val="white"/>
+                <w:lang w:val="vi-VN"/>
+              </w:rPr>
+              <w:t>"</w:t>
+            </w:r>
+          </w:p>
+          <w:p>
+            <w:pPr>
+              <w:rPr>
+                <w:rStyle w:val="sbrace"/>
+                <w:rFonts w:ascii="Times New Roman" w:hAnsi="Times New Roman" w:cs="Times New Roman"/>
+                <w:color w:val="000000" w:themeColor="text1"/>
+                <w:sz w:val="20"/>
+                <w:szCs w:val="20"/>
+              </w:rPr>
+            </w:pPr>
+            <w:r>
+              <w:rPr>
+                <w:rFonts w:ascii="Consolas" w:hAnsi="Consolas" w:cs="Consolas"/>
+                <w:color w:val="000000"/>
+                <w:sz w:val="19"/>
+                <w:szCs w:val="19"/>
+                <w:highlight w:val="white"/>
+                <w:lang w:val="vi-VN"/>
+              </w:rPr>
+              <w:t>}</w:t>
+            </w:r>
+          </w:p>
+        </w:tc>
+      </w:tr>
+      <w:tr>
+        <w:tc>
+          <w:tcPr>
+            <w:tcW w:w="1560" w:type="dxa"/>
+            <w:shd w:val="clear" w:color="auto" w:fill="auto"/>
+            <w:vAlign w:val="center"/>
+          </w:tcPr>
+          <w:p>
+            <w:pPr>
+              <w:pStyle w:val="ListParagraph"/>
+              <w:ind w:left="0"/>
+              <w:jc w:val="center"/>
+              <w:rPr>
+                <w:rFonts w:ascii="Times New Roman" w:hAnsi="Times New Roman" w:cs="Times New Roman"/>
+                <w:b/>
+                <w:color w:val="FF0000"/>
+                <w:sz w:val="20"/>
+                <w:szCs w:val="20"/>
+              </w:rPr>
+            </w:pPr>
+            <w:r>
+              <w:rPr>
+                <w:rFonts w:ascii="Times New Roman" w:hAnsi="Times New Roman" w:cs="Times New Roman"/>
+                <w:b/>
+                <w:color w:val="FF0000"/>
+                <w:sz w:val="20"/>
+                <w:szCs w:val="20"/>
+              </w:rPr>
+              <w:t>403</w:t>
+            </w:r>
+          </w:p>
+          <w:p>
+            <w:pPr>
+              <w:pStyle w:val="ListParagraph"/>
+              <w:ind w:left="0"/>
+              <w:rPr>
+                <w:rFonts w:ascii="Times New Roman" w:hAnsi="Times New Roman" w:cs="Times New Roman"/>
+                <w:color w:val="000000" w:themeColor="text1"/>
+                <w:sz w:val="20"/>
+                <w:szCs w:val="20"/>
+              </w:rPr>
+            </w:pPr>
+            <w:r>
+              <w:rPr>
+                <w:rFonts w:ascii="Times New Roman" w:hAnsi="Times New Roman" w:cs="Times New Roman"/>
+                <w:color w:val="000000" w:themeColor="text1"/>
+                <w:sz w:val="20"/>
+                <w:szCs w:val="20"/>
+              </w:rPr>
+              <w:t>Relationship between owner and requester is not found</w:t>
+            </w:r>
+            <w:r>
+              <w:rPr>
+                <w:rFonts w:ascii="Times New Roman" w:hAnsi="Times New Roman" w:cs="Times New Roman"/>
+                <w:color w:val="000000" w:themeColor="text1"/>
+                <w:sz w:val="20"/>
+                <w:szCs w:val="20"/>
+              </w:rPr>
+              <w:t>.</w:t>
+            </w:r>
+          </w:p>
+        </w:tc>
+        <w:tc>
+          <w:tcPr>
+            <w:tcW w:w="9355" w:type="dxa"/>
+            <w:shd w:val="clear" w:color="auto" w:fill="auto"/>
+            <w:vAlign w:val="center"/>
+          </w:tcPr>
+          <w:p>
+            <w:pPr>
+              <w:autoSpaceDE w:val="0"/>
+              <w:autoSpaceDN w:val="0"/>
+              <w:adjustRightInd w:val="0"/>
+              <w:rPr>
+                <w:rFonts w:ascii="Consolas" w:hAnsi="Consolas" w:cs="Consolas"/>
+                <w:color w:val="000000"/>
+                <w:sz w:val="19"/>
+                <w:szCs w:val="19"/>
+                <w:highlight w:val="white"/>
+                <w:lang w:val="vi-VN"/>
+              </w:rPr>
+            </w:pPr>
+            <w:r>
+              <w:rPr>
+                <w:rFonts w:ascii="Consolas" w:hAnsi="Consolas" w:cs="Consolas"/>
+                <w:color w:val="000000"/>
+                <w:sz w:val="19"/>
+                <w:szCs w:val="19"/>
+                <w:highlight w:val="white"/>
+                <w:lang w:val="vi-VN"/>
+              </w:rPr>
+              <w:t>{</w:t>
+            </w:r>
+          </w:p>
+          <w:p>
+            <w:pPr>
+              <w:autoSpaceDE w:val="0"/>
+              <w:autoSpaceDN w:val="0"/>
+              <w:adjustRightInd w:val="0"/>
+              <w:rPr>
+                <w:rFonts w:ascii="Consolas" w:hAnsi="Consolas" w:cs="Consolas"/>
+                <w:color w:val="000000"/>
+                <w:sz w:val="19"/>
+                <w:szCs w:val="19"/>
+                <w:highlight w:val="white"/>
+                <w:lang w:val="vi-VN"/>
+              </w:rPr>
+            </w:pPr>
+            <w:r>
+              <w:rPr>
+                <w:rFonts w:ascii="Consolas" w:hAnsi="Consolas" w:cs="Consolas"/>
+                <w:color w:val="000000"/>
+                <w:sz w:val="19"/>
+                <w:szCs w:val="19"/>
+                <w:highlight w:val="white"/>
+                <w:lang w:val="vi-VN"/>
+              </w:rPr>
+              <w:t xml:space="preserve">  </w:t>
+            </w:r>
+            <w:r>
+              <w:rPr>
+                <w:rFonts w:ascii="Consolas" w:hAnsi="Consolas" w:cs="Consolas"/>
+                <w:color w:val="2E75B6"/>
+                <w:sz w:val="19"/>
+                <w:szCs w:val="19"/>
+                <w:highlight w:val="white"/>
+                <w:lang w:val="vi-VN"/>
+              </w:rPr>
+              <w:t>"Error"</w:t>
+            </w:r>
+            <w:r>
+              <w:rPr>
+                <w:rFonts w:ascii="Consolas" w:hAnsi="Consolas" w:cs="Consolas"/>
+                <w:color w:val="000000"/>
+                <w:sz w:val="19"/>
+                <w:szCs w:val="19"/>
+                <w:highlight w:val="white"/>
+                <w:lang w:val="vi-VN"/>
+              </w:rPr>
+              <w:t xml:space="preserve">: </w:t>
+            </w:r>
+            <w:r>
+              <w:rPr>
+                <w:rFonts w:ascii="Consolas" w:hAnsi="Consolas" w:cs="Consolas"/>
+                <w:color w:val="A31515"/>
+                <w:sz w:val="19"/>
+                <w:szCs w:val="19"/>
+                <w:highlight w:val="white"/>
+                <w:lang w:val="vi-VN"/>
+              </w:rPr>
+              <w:t>"</w:t>
+            </w:r>
+            <w:r>
+              <w:rPr>
+                <w:rFonts w:ascii="Consolas" w:hAnsi="Consolas" w:cs="Consolas"/>
+                <w:color w:val="A31515"/>
+                <w:sz w:val="19"/>
+                <w:szCs w:val="19"/>
+                <w:highlight w:val="white"/>
+              </w:rPr>
+              <w:t>W0</w:t>
+            </w:r>
+            <w:r>
+              <w:rPr>
+                <w:rFonts w:ascii="Consolas" w:hAnsi="Consolas" w:cs="Consolas"/>
+                <w:color w:val="A31515"/>
+                <w:sz w:val="19"/>
+                <w:szCs w:val="19"/>
+                <w:highlight w:val="white"/>
+              </w:rPr>
+              <w:t>19</w:t>
             </w:r>
             <w:r>
               <w:rPr>
@@ -2417,6 +3130,266 @@
         </w:tc>
       </w:tr>
     </w:tbl>
+    <w:p>
+      <w:pPr>
+        <w:rPr>
+          <w:rFonts w:ascii="Times New Roman" w:hAnsi="Times New Roman" w:cs="Times New Roman"/>
+          <w:color w:val="000000" w:themeColor="text1"/>
+          <w:sz w:val="28"/>
+          <w:szCs w:val="28"/>
+        </w:rPr>
+      </w:pPr>
+    </w:p>
+    <w:p>
+      <w:pPr>
+        <w:rPr>
+          <w:rFonts w:ascii="Times New Roman" w:hAnsi="Times New Roman" w:cs="Times New Roman"/>
+          <w:color w:val="000000" w:themeColor="text1"/>
+          <w:sz w:val="28"/>
+          <w:szCs w:val="28"/>
+        </w:rPr>
+      </w:pPr>
+    </w:p>
+    <w:p>
+      <w:pPr>
+        <w:rPr>
+          <w:rFonts w:ascii="Times New Roman" w:hAnsi="Times New Roman" w:cs="Times New Roman"/>
+          <w:color w:val="000000" w:themeColor="text1"/>
+          <w:sz w:val="28"/>
+          <w:szCs w:val="28"/>
+        </w:rPr>
+      </w:pPr>
+    </w:p>
+    <w:p>
+      <w:pPr>
+        <w:rPr>
+          <w:rFonts w:ascii="Times New Roman" w:hAnsi="Times New Roman" w:cs="Times New Roman"/>
+          <w:color w:val="000000" w:themeColor="text1"/>
+          <w:sz w:val="28"/>
+          <w:szCs w:val="28"/>
+        </w:rPr>
+      </w:pPr>
+    </w:p>
+    <w:p>
+      <w:pPr>
+        <w:rPr>
+          <w:rFonts w:ascii="Times New Roman" w:hAnsi="Times New Roman" w:cs="Times New Roman"/>
+          <w:color w:val="000000" w:themeColor="text1"/>
+          <w:sz w:val="28"/>
+          <w:szCs w:val="28"/>
+        </w:rPr>
+      </w:pPr>
+    </w:p>
+    <w:p>
+      <w:pPr>
+        <w:rPr>
+          <w:rFonts w:ascii="Times New Roman" w:hAnsi="Times New Roman" w:cs="Times New Roman"/>
+          <w:color w:val="000000" w:themeColor="text1"/>
+          <w:sz w:val="28"/>
+          <w:szCs w:val="28"/>
+        </w:rPr>
+      </w:pPr>
+    </w:p>
+    <w:p>
+      <w:pPr>
+        <w:rPr>
+          <w:rFonts w:ascii="Times New Roman" w:hAnsi="Times New Roman" w:cs="Times New Roman"/>
+          <w:color w:val="000000" w:themeColor="text1"/>
+          <w:sz w:val="28"/>
+          <w:szCs w:val="28"/>
+        </w:rPr>
+      </w:pPr>
+    </w:p>
+    <w:p>
+      <w:pPr>
+        <w:rPr>
+          <w:rFonts w:ascii="Times New Roman" w:hAnsi="Times New Roman" w:cs="Times New Roman"/>
+          <w:color w:val="000000" w:themeColor="text1"/>
+          <w:sz w:val="28"/>
+          <w:szCs w:val="28"/>
+        </w:rPr>
+      </w:pPr>
+    </w:p>
+    <w:p>
+      <w:pPr>
+        <w:rPr>
+          <w:rFonts w:ascii="Times New Roman" w:hAnsi="Times New Roman" w:cs="Times New Roman"/>
+          <w:color w:val="000000" w:themeColor="text1"/>
+          <w:sz w:val="28"/>
+          <w:szCs w:val="28"/>
+        </w:rPr>
+      </w:pPr>
+    </w:p>
+    <w:p>
+      <w:pPr>
+        <w:rPr>
+          <w:rFonts w:ascii="Times New Roman" w:hAnsi="Times New Roman" w:cs="Times New Roman"/>
+          <w:color w:val="000000" w:themeColor="text1"/>
+          <w:sz w:val="28"/>
+          <w:szCs w:val="28"/>
+        </w:rPr>
+      </w:pPr>
+    </w:p>
+    <w:p>
+      <w:pPr>
+        <w:rPr>
+          <w:rFonts w:ascii="Times New Roman" w:hAnsi="Times New Roman" w:cs="Times New Roman"/>
+          <w:color w:val="000000" w:themeColor="text1"/>
+          <w:sz w:val="28"/>
+          <w:szCs w:val="28"/>
+        </w:rPr>
+      </w:pPr>
+    </w:p>
+    <w:p>
+      <w:pPr>
+        <w:rPr>
+          <w:rFonts w:ascii="Times New Roman" w:hAnsi="Times New Roman" w:cs="Times New Roman"/>
+          <w:color w:val="000000" w:themeColor="text1"/>
+          <w:sz w:val="28"/>
+          <w:szCs w:val="28"/>
+        </w:rPr>
+      </w:pPr>
+    </w:p>
+    <w:p>
+      <w:pPr>
+        <w:rPr>
+          <w:rFonts w:ascii="Times New Roman" w:hAnsi="Times New Roman" w:cs="Times New Roman"/>
+          <w:color w:val="000000" w:themeColor="text1"/>
+          <w:sz w:val="28"/>
+          <w:szCs w:val="28"/>
+        </w:rPr>
+      </w:pPr>
+    </w:p>
+    <w:p>
+      <w:pPr>
+        <w:rPr>
+          <w:rFonts w:ascii="Times New Roman" w:hAnsi="Times New Roman" w:cs="Times New Roman"/>
+          <w:color w:val="000000" w:themeColor="text1"/>
+          <w:sz w:val="28"/>
+          <w:szCs w:val="28"/>
+        </w:rPr>
+      </w:pPr>
+    </w:p>
+    <w:p>
+      <w:pPr>
+        <w:rPr>
+          <w:rFonts w:ascii="Times New Roman" w:hAnsi="Times New Roman" w:cs="Times New Roman"/>
+          <w:color w:val="000000" w:themeColor="text1"/>
+          <w:sz w:val="28"/>
+          <w:szCs w:val="28"/>
+        </w:rPr>
+      </w:pPr>
+    </w:p>
+    <w:p>
+      <w:pPr>
+        <w:rPr>
+          <w:rFonts w:ascii="Times New Roman" w:hAnsi="Times New Roman" w:cs="Times New Roman"/>
+          <w:color w:val="000000" w:themeColor="text1"/>
+          <w:sz w:val="28"/>
+          <w:szCs w:val="28"/>
+        </w:rPr>
+      </w:pPr>
+    </w:p>
+    <w:p>
+      <w:pPr>
+        <w:rPr>
+          <w:rFonts w:ascii="Times New Roman" w:hAnsi="Times New Roman" w:cs="Times New Roman"/>
+          <w:color w:val="000000" w:themeColor="text1"/>
+          <w:sz w:val="28"/>
+          <w:szCs w:val="28"/>
+        </w:rPr>
+      </w:pPr>
+    </w:p>
+    <w:p>
+      <w:pPr>
+        <w:rPr>
+          <w:rFonts w:ascii="Times New Roman" w:hAnsi="Times New Roman" w:cs="Times New Roman"/>
+          <w:color w:val="000000" w:themeColor="text1"/>
+          <w:sz w:val="28"/>
+          <w:szCs w:val="28"/>
+        </w:rPr>
+      </w:pPr>
+    </w:p>
+    <w:p>
+      <w:pPr>
+        <w:rPr>
+          <w:rFonts w:ascii="Times New Roman" w:hAnsi="Times New Roman" w:cs="Times New Roman"/>
+          <w:color w:val="000000" w:themeColor="text1"/>
+          <w:sz w:val="28"/>
+          <w:szCs w:val="28"/>
+        </w:rPr>
+      </w:pPr>
+    </w:p>
+    <w:p>
+      <w:pPr>
+        <w:rPr>
+          <w:rFonts w:ascii="Times New Roman" w:hAnsi="Times New Roman" w:cs="Times New Roman"/>
+          <w:color w:val="000000" w:themeColor="text1"/>
+          <w:sz w:val="28"/>
+          <w:szCs w:val="28"/>
+        </w:rPr>
+      </w:pPr>
+    </w:p>
+    <w:p>
+      <w:pPr>
+        <w:rPr>
+          <w:rFonts w:ascii="Times New Roman" w:hAnsi="Times New Roman" w:cs="Times New Roman"/>
+          <w:color w:val="000000" w:themeColor="text1"/>
+          <w:sz w:val="28"/>
+          <w:szCs w:val="28"/>
+        </w:rPr>
+      </w:pPr>
+    </w:p>
+    <w:p>
+      <w:pPr>
+        <w:rPr>
+          <w:rFonts w:ascii="Times New Roman" w:hAnsi="Times New Roman" w:cs="Times New Roman"/>
+          <w:color w:val="000000" w:themeColor="text1"/>
+          <w:sz w:val="28"/>
+          <w:szCs w:val="28"/>
+        </w:rPr>
+      </w:pPr>
+    </w:p>
+    <w:p>
+      <w:pPr>
+        <w:rPr>
+          <w:rFonts w:ascii="Times New Roman" w:hAnsi="Times New Roman" w:cs="Times New Roman"/>
+          <w:color w:val="000000" w:themeColor="text1"/>
+          <w:sz w:val="28"/>
+          <w:szCs w:val="28"/>
+        </w:rPr>
+      </w:pPr>
+    </w:p>
+    <w:p>
+      <w:pPr>
+        <w:rPr>
+          <w:rFonts w:ascii="Times New Roman" w:hAnsi="Times New Roman" w:cs="Times New Roman"/>
+          <w:color w:val="000000" w:themeColor="text1"/>
+          <w:sz w:val="28"/>
+          <w:szCs w:val="28"/>
+        </w:rPr>
+      </w:pPr>
+    </w:p>
+    <w:p>
+      <w:pPr>
+        <w:rPr>
+          <w:rFonts w:ascii="Times New Roman" w:hAnsi="Times New Roman" w:cs="Times New Roman"/>
+          <w:color w:val="000000" w:themeColor="text1"/>
+          <w:sz w:val="28"/>
+          <w:szCs w:val="28"/>
+        </w:rPr>
+      </w:pPr>
+    </w:p>
+    <w:p>
+      <w:pPr>
+        <w:rPr>
+          <w:rFonts w:ascii="Times New Roman" w:hAnsi="Times New Roman" w:cs="Times New Roman"/>
+          <w:color w:val="000000" w:themeColor="text1"/>
+          <w:sz w:val="28"/>
+          <w:szCs w:val="28"/>
+        </w:rPr>
+      </w:pPr>
+    </w:p>
     <w:p>
       <w:pPr>
         <w:rPr>
@@ -2586,7 +3559,19 @@
                 <w:sz w:val="20"/>
                 <w:szCs w:val="20"/>
               </w:rPr>
-              <w:t>DELETE</w:t>
+              <w:t>DEL</w:t>
+            </w:r>
+            <w:bookmarkStart w:id="0" w:name="_GoBack"/>
+            <w:bookmarkEnd w:id="0"/>
+            <w:r>
+              <w:rPr>
+                <w:rFonts w:ascii="Times New Roman" w:hAnsi="Times New Roman" w:cs="Times New Roman"/>
+                <w:b/>
+                <w:color w:val="000000" w:themeColor="text1"/>
+                <w:sz w:val="20"/>
+                <w:szCs w:val="20"/>
+              </w:rPr>
+              <w:t>ETE</w:t>
             </w:r>
           </w:p>
         </w:tc>
@@ -5463,8 +6448,6 @@
               </w:rPr>
               <w:t>owner</w:t>
             </w:r>
-            <w:bookmarkStart w:id="0" w:name="_GoBack"/>
-            <w:bookmarkEnd w:id="0"/>
           </w:p>
           <w:p>
             <w:pPr>

</xml_diff>

<commit_message>
- Added prescription id to filter.
</commit_message>
<xml_diff>
--- a/002 - DOCUMENT/API Documentation/Olives/Medical/api_endpoints_prescription-image.docx
+++ b/002 - DOCUMENT/API Documentation/Olives/Medical/api_endpoints_prescription-image.docx
@@ -3412,8 +3412,6 @@
           <w:szCs w:val="28"/>
         </w:rPr>
       </w:pPr>
-      <w:bookmarkStart w:id="0" w:name="_GoBack"/>
-      <w:bookmarkEnd w:id="0"/>
     </w:p>
     <w:p>
       <w:pPr>
@@ -6537,6 +6535,150 @@
                 <w:szCs w:val="19"/>
                 <w:highlight w:val="white"/>
               </w:rPr>
+              <w:t>Prescription</w:t>
+            </w:r>
+          </w:p>
+        </w:tc>
+        <w:tc>
+          <w:tcPr>
+            <w:tcW w:w="1056" w:type="dxa"/>
+            <w:shd w:val="clear" w:color="auto" w:fill="auto"/>
+            <w:vAlign w:val="center"/>
+          </w:tcPr>
+          <w:p>
+            <w:pPr>
+              <w:pStyle w:val="ListParagraph"/>
+              <w:ind w:left="0"/>
+              <w:jc w:val="center"/>
+              <w:rPr>
+                <w:rFonts w:ascii="Times New Roman" w:hAnsi="Times New Roman" w:cs="Times New Roman"/>
+                <w:color w:val="000000" w:themeColor="text1"/>
+                <w:sz w:val="20"/>
+                <w:szCs w:val="20"/>
+              </w:rPr>
+            </w:pPr>
+            <w:r>
+              <w:rPr>
+                <w:rFonts w:ascii="Times New Roman" w:hAnsi="Times New Roman" w:cs="Times New Roman"/>
+                <w:color w:val="000000" w:themeColor="text1"/>
+                <w:sz w:val="20"/>
+                <w:szCs w:val="20"/>
+              </w:rPr>
+              <w:t>int</w:t>
+            </w:r>
+          </w:p>
+        </w:tc>
+        <w:tc>
+          <w:tcPr>
+            <w:tcW w:w="5948" w:type="dxa"/>
+            <w:shd w:val="clear" w:color="auto" w:fill="auto"/>
+          </w:tcPr>
+          <w:p>
+            <w:pPr>
+              <w:rPr>
+                <w:rFonts w:ascii="Times New Roman" w:hAnsi="Times New Roman" w:cs="Times New Roman"/>
+                <w:color w:val="000000" w:themeColor="text1"/>
+                <w:sz w:val="20"/>
+                <w:szCs w:val="20"/>
+              </w:rPr>
+            </w:pPr>
+            <w:r>
+              <w:rPr>
+                <w:rFonts w:ascii="Times New Roman" w:hAnsi="Times New Roman" w:cs="Times New Roman"/>
+                <w:color w:val="000000" w:themeColor="text1"/>
+                <w:sz w:val="20"/>
+                <w:szCs w:val="20"/>
+              </w:rPr>
+              <w:t>Id of prescription which images belong to.</w:t>
+            </w:r>
+          </w:p>
+          <w:p>
+            <w:pPr>
+              <w:pStyle w:val="ListParagraph"/>
+              <w:numPr>
+                <w:ilvl w:val="0"/>
+                <w:numId w:val="4"/>
+              </w:numPr>
+              <w:rPr>
+                <w:rFonts w:ascii="Times New Roman" w:hAnsi="Times New Roman" w:cs="Times New Roman"/>
+                <w:color w:val="000000" w:themeColor="text1"/>
+                <w:sz w:val="20"/>
+                <w:szCs w:val="20"/>
+              </w:rPr>
+            </w:pPr>
+            <w:r>
+              <w:rPr>
+                <w:rFonts w:ascii="Times New Roman" w:hAnsi="Times New Roman" w:cs="Times New Roman"/>
+                <w:b/>
+                <w:color w:val="000000" w:themeColor="text1"/>
+                <w:sz w:val="20"/>
+                <w:szCs w:val="20"/>
+              </w:rPr>
+              <w:t>Required.</w:t>
+            </w:r>
+            <w:bookmarkStart w:id="0" w:name="_GoBack"/>
+            <w:bookmarkEnd w:id="0"/>
+          </w:p>
+        </w:tc>
+      </w:tr>
+      <w:tr>
+        <w:tc>
+          <w:tcPr>
+            <w:tcW w:w="1501" w:type="dxa"/>
+            <w:shd w:val="clear" w:color="auto" w:fill="auto"/>
+            <w:vAlign w:val="center"/>
+          </w:tcPr>
+          <w:p>
+            <w:pPr>
+              <w:pStyle w:val="ListParagraph"/>
+              <w:ind w:left="0"/>
+              <w:jc w:val="center"/>
+              <w:rPr>
+                <w:rFonts w:ascii="Times New Roman" w:hAnsi="Times New Roman" w:cs="Times New Roman"/>
+                <w:color w:val="000000" w:themeColor="text1"/>
+                <w:sz w:val="20"/>
+                <w:szCs w:val="20"/>
+              </w:rPr>
+            </w:pPr>
+            <w:r>
+              <w:rPr>
+                <w:rFonts w:ascii="Times New Roman" w:hAnsi="Times New Roman" w:cs="Times New Roman"/>
+                <w:color w:val="000000" w:themeColor="text1"/>
+                <w:sz w:val="20"/>
+                <w:szCs w:val="20"/>
+              </w:rPr>
+              <w:t>BODY</w:t>
+            </w:r>
+          </w:p>
+        </w:tc>
+        <w:tc>
+          <w:tcPr>
+            <w:tcW w:w="2410" w:type="dxa"/>
+            <w:shd w:val="clear" w:color="auto" w:fill="auto"/>
+            <w:vAlign w:val="center"/>
+          </w:tcPr>
+          <w:p>
+            <w:pPr>
+              <w:pStyle w:val="ListParagraph"/>
+              <w:ind w:left="0"/>
+              <w:rPr>
+                <w:rFonts w:ascii="Consolas" w:hAnsi="Consolas" w:cs="Consolas"/>
+                <w:b/>
+                <w:color w:val="000000"/>
+                <w:sz w:val="19"/>
+                <w:szCs w:val="19"/>
+                <w:highlight w:val="white"/>
+              </w:rPr>
+            </w:pPr>
+            <w:r>
+              <w:rPr>
+                <w:rFonts w:ascii="Consolas" w:hAnsi="Consolas" w:cs="Consolas"/>
+                <w:b/>
+                <w:color w:val="000000"/>
+                <w:sz w:val="19"/>
+                <w:szCs w:val="19"/>
+                <w:highlight w:val="white"/>
+              </w:rPr>
               <w:t>Page</w:t>
             </w:r>
           </w:p>
@@ -7981,6 +8123,7 @@
                 <w:sz w:val="20"/>
                 <w:szCs w:val="20"/>
               </w:rPr>
+              <w:lastRenderedPageBreak/>
               <w:t>401</w:t>
             </w:r>
           </w:p>
@@ -8002,7 +8145,6 @@
                 <w:sz w:val="20"/>
                 <w:szCs w:val="20"/>
               </w:rPr>
-              <w:lastRenderedPageBreak/>
               <w:t>Account has been disabled.</w:t>
             </w:r>
           </w:p>
@@ -8036,7 +8178,6 @@
                 <w:highlight w:val="white"/>
                 <w:lang w:val="vi-VN"/>
               </w:rPr>
-              <w:lastRenderedPageBreak/>
               <w:t>{</w:t>
             </w:r>
           </w:p>
@@ -8143,7 +8284,6 @@
                 <w:highlight w:val="white"/>
                 <w:lang w:val="vi-VN"/>
               </w:rPr>
-              <w:lastRenderedPageBreak/>
               <w:t>}</w:t>
             </w:r>
           </w:p>
@@ -8177,7 +8317,6 @@
                 <w:sz w:val="20"/>
                 <w:szCs w:val="20"/>
               </w:rPr>
-              <w:lastRenderedPageBreak/>
               <w:t>401</w:t>
             </w:r>
           </w:p>

</xml_diff>